<commit_message>
Edit CreateOrder, CreateCatalog, Roles, Glossary, Variants
</commit_message>
<xml_diff>
--- a/lab2/Глоссарий и Варианты использования.docx
+++ b/lab2/Глоссарий и Варианты использования.docx
@@ -361,6 +361,7 @@
               </w:rPr>
               <w:t>Каталог (</w:t>
             </w:r>
+            <w:proofErr w:type="spellStart"/>
             <w:r>
               <w:rPr>
                 <w:rFonts w:ascii="Times New Roman" w:hAnsi="Times New Roman" w:cs="Times New Roman"/>
@@ -370,6 +371,7 @@
               </w:rPr>
               <w:t>Catalog</w:t>
             </w:r>
+            <w:proofErr w:type="spellEnd"/>
             <w:r>
               <w:rPr>
                 <w:rFonts w:ascii="Times New Roman" w:hAnsi="Times New Roman" w:cs="Times New Roman"/>
@@ -597,7 +599,31 @@
                 <w:sz w:val="28"/>
                 <w:szCs w:val="28"/>
               </w:rPr>
-              <w:t xml:space="preserve"> осуществляет создание новых заказов и редактирование существующих.</w:t>
+              <w:t xml:space="preserve"> осуществляет создание новых и редактирование существующих</w:t>
+            </w:r>
+            <w:r>
+              <w:rPr>
+                <w:rFonts w:ascii="Times New Roman" w:hAnsi="Times New Roman" w:cs="Times New Roman"/>
+                <w:sz w:val="28"/>
+                <w:szCs w:val="28"/>
+              </w:rPr>
+              <w:t xml:space="preserve"> </w:t>
+            </w:r>
+            <w:r>
+              <w:rPr>
+                <w:rFonts w:ascii="Times New Roman" w:hAnsi="Times New Roman" w:cs="Times New Roman"/>
+                <w:sz w:val="28"/>
+                <w:szCs w:val="28"/>
+              </w:rPr>
+              <w:t>заказов</w:t>
+            </w:r>
+            <w:r>
+              <w:rPr>
+                <w:rFonts w:ascii="Times New Roman" w:hAnsi="Times New Roman" w:cs="Times New Roman"/>
+                <w:sz w:val="28"/>
+                <w:szCs w:val="28"/>
+              </w:rPr>
+              <w:t>.</w:t>
             </w:r>
           </w:p>
         </w:tc>
@@ -650,6 +676,7 @@
               </w:rPr>
               <w:t>Управляющий каталогом (</w:t>
             </w:r>
+            <w:proofErr w:type="spellStart"/>
             <w:r>
               <w:rPr>
                 <w:rFonts w:ascii="Times New Roman" w:hAnsi="Times New Roman" w:cs="Times New Roman"/>
@@ -657,7 +684,17 @@
                 <w:szCs w:val="28"/>
                 <w:lang w:val="en-GB"/>
               </w:rPr>
-              <w:t>Catalog Manager</w:t>
+              <w:t>Catalog</w:t>
+            </w:r>
+            <w:proofErr w:type="spellEnd"/>
+            <w:r>
+              <w:rPr>
+                <w:rFonts w:ascii="Times New Roman" w:hAnsi="Times New Roman" w:cs="Times New Roman"/>
+                <w:sz w:val="28"/>
+                <w:szCs w:val="28"/>
+                <w:lang w:val="en-GB"/>
+              </w:rPr>
+              <w:t xml:space="preserve"> Manager</w:t>
             </w:r>
             <w:r>
               <w:rPr>
@@ -780,7 +817,7 @@
                 <w:sz w:val="28"/>
                 <w:szCs w:val="28"/>
               </w:rPr>
-              <w:t>Действующее лицо, добавление в каталог новых продуктов и редактирование существующих продуктов в каталоге.</w:t>
+              <w:t>Действующее лицо, добавление в каталог новых продуктов и редактирование существующих продуктов.</w:t>
             </w:r>
           </w:p>
         </w:tc>
@@ -888,7 +925,39 @@
                 <w:sz w:val="28"/>
                 <w:szCs w:val="28"/>
               </w:rPr>
-              <w:t>Действующее лицо, осуществляет работу с транспортными компаниями, а также возврат товара клиентом. Создает Транспортный лист.</w:t>
+              <w:t xml:space="preserve">Действующее лицо, осуществляет работу с транспортными компаниями, а также возврат товара клиентом. </w:t>
+            </w:r>
+            <w:r>
+              <w:rPr>
+                <w:rFonts w:ascii="Times New Roman" w:hAnsi="Times New Roman" w:cs="Times New Roman"/>
+                <w:sz w:val="28"/>
+                <w:szCs w:val="28"/>
+              </w:rPr>
+              <w:t xml:space="preserve">Редактирует </w:t>
+            </w:r>
+            <w:r>
+              <w:rPr>
+                <w:rFonts w:ascii="Times New Roman" w:hAnsi="Times New Roman" w:cs="Times New Roman"/>
+                <w:sz w:val="28"/>
+                <w:szCs w:val="28"/>
+              </w:rPr>
+              <w:t>Список компаний по доставке продуктов</w:t>
+            </w:r>
+            <w:r>
+              <w:rPr>
+                <w:rFonts w:ascii="Times New Roman" w:hAnsi="Times New Roman" w:cs="Times New Roman"/>
+                <w:sz w:val="28"/>
+                <w:szCs w:val="28"/>
+              </w:rPr>
+              <w:t>.</w:t>
+            </w:r>
+            <w:r>
+              <w:rPr>
+                <w:rFonts w:ascii="Times New Roman" w:hAnsi="Times New Roman" w:cs="Times New Roman"/>
+                <w:sz w:val="28"/>
+                <w:szCs w:val="28"/>
+              </w:rPr>
+              <w:t xml:space="preserve"> </w:t>
             </w:r>
           </w:p>
         </w:tc>
@@ -1039,7 +1108,17 @@
                 <w:sz w:val="28"/>
                 <w:szCs w:val="28"/>
               </w:rPr>
-              <w:t xml:space="preserve">Содержит информацию для осуществления доставки. </w:t>
+              <w:t>Содержит список компаний, осуществляющих доставку продуктов.</w:t>
+            </w:r>
+            <w:bookmarkStart w:id="0" w:name="_GoBack"/>
+            <w:bookmarkEnd w:id="0"/>
+            <w:r>
+              <w:rPr>
+                <w:rFonts w:ascii="Times New Roman" w:hAnsi="Times New Roman" w:cs="Times New Roman"/>
+                <w:sz w:val="28"/>
+                <w:szCs w:val="28"/>
+              </w:rPr>
+              <w:t xml:space="preserve"> </w:t>
             </w:r>
           </w:p>
         </w:tc>
@@ -1059,9 +1138,74 @@
                 <w:rFonts w:ascii="Times New Roman" w:hAnsi="Times New Roman" w:cs="Times New Roman"/>
                 <w:sz w:val="28"/>
                 <w:szCs w:val="28"/>
+              </w:rPr>
+            </w:pPr>
+            <w:r>
+              <w:rPr>
+                <w:rFonts w:ascii="Times New Roman" w:hAnsi="Times New Roman" w:cs="Times New Roman"/>
+                <w:sz w:val="28"/>
+                <w:szCs w:val="28"/>
+              </w:rPr>
+              <w:t>10.</w:t>
+            </w:r>
+          </w:p>
+        </w:tc>
+        <w:tc>
+          <w:tcPr>
+            <w:tcW w:w="3920" w:type="dxa"/>
+          </w:tcPr>
+          <w:p>
+            <w:pPr>
+              <w:jc w:val="center"/>
+              <w:rPr>
+                <w:rFonts w:ascii="Times New Roman" w:hAnsi="Times New Roman" w:cs="Times New Roman"/>
+                <w:sz w:val="28"/>
+                <w:szCs w:val="28"/>
+              </w:rPr>
+            </w:pPr>
+            <w:r>
+              <w:rPr>
+                <w:rFonts w:ascii="Times New Roman" w:hAnsi="Times New Roman" w:cs="Times New Roman"/>
+                <w:sz w:val="28"/>
+                <w:szCs w:val="28"/>
+              </w:rPr>
+              <w:t>Компания по доставке продуктов</w:t>
+            </w:r>
+          </w:p>
+          <w:p>
+            <w:pPr>
+              <w:jc w:val="center"/>
+              <w:rPr>
+                <w:rFonts w:ascii="Times New Roman" w:hAnsi="Times New Roman" w:cs="Times New Roman"/>
+                <w:sz w:val="28"/>
+                <w:szCs w:val="28"/>
+              </w:rPr>
+            </w:pPr>
+            <w:r>
+              <w:rPr>
+                <w:rFonts w:ascii="Times New Roman" w:hAnsi="Times New Roman" w:cs="Times New Roman"/>
+                <w:sz w:val="28"/>
+                <w:szCs w:val="28"/>
+              </w:rPr>
+              <w:t>(</w:t>
+            </w:r>
+            <w:r>
+              <w:rPr>
+                <w:rFonts w:ascii="Times New Roman" w:hAnsi="Times New Roman" w:cs="Times New Roman"/>
+                <w:sz w:val="28"/>
+                <w:szCs w:val="28"/>
                 <w:lang w:val="en-US"/>
               </w:rPr>
-            </w:pPr>
+              <w:t>Delivery</w:t>
+            </w:r>
+            <w:r>
+              <w:rPr>
+                <w:rFonts w:ascii="Times New Roman" w:hAnsi="Times New Roman" w:cs="Times New Roman"/>
+                <w:sz w:val="28"/>
+                <w:szCs w:val="28"/>
+              </w:rPr>
+              <w:t xml:space="preserve"> </w:t>
+            </w:r>
             <w:r>
               <w:rPr>
                 <w:rFonts w:ascii="Times New Roman" w:hAnsi="Times New Roman" w:cs="Times New Roman"/>
@@ -1069,57 +1213,15 @@
                 <w:szCs w:val="28"/>
                 <w:lang w:val="en-US"/>
               </w:rPr>
-              <w:t>10.</w:t>
-            </w:r>
-          </w:p>
-        </w:tc>
-        <w:tc>
-          <w:tcPr>
-            <w:tcW w:w="3920" w:type="dxa"/>
-          </w:tcPr>
-          <w:p>
-            <w:pPr>
-              <w:jc w:val="center"/>
-              <w:rPr>
-                <w:rFonts w:ascii="Times New Roman" w:hAnsi="Times New Roman" w:cs="Times New Roman"/>
-                <w:sz w:val="28"/>
-                <w:szCs w:val="28"/>
-              </w:rPr>
-            </w:pPr>
-            <w:r>
-              <w:rPr>
-                <w:rFonts w:ascii="Times New Roman" w:hAnsi="Times New Roman" w:cs="Times New Roman"/>
-                <w:sz w:val="28"/>
-                <w:szCs w:val="28"/>
-              </w:rPr>
-              <w:t>Компания по доставке продуктов</w:t>
-            </w:r>
-          </w:p>
-          <w:p>
-            <w:pPr>
-              <w:jc w:val="center"/>
-              <w:rPr>
-                <w:rFonts w:ascii="Times New Roman" w:hAnsi="Times New Roman" w:cs="Times New Roman"/>
-                <w:sz w:val="28"/>
-                <w:szCs w:val="28"/>
-              </w:rPr>
-            </w:pPr>
-            <w:r>
-              <w:rPr>
-                <w:rFonts w:ascii="Times New Roman" w:hAnsi="Times New Roman" w:cs="Times New Roman"/>
-                <w:sz w:val="28"/>
-                <w:szCs w:val="28"/>
-              </w:rPr>
-              <w:t>(</w:t>
-            </w:r>
-            <w:r>
-              <w:rPr>
-                <w:rFonts w:ascii="Times New Roman" w:hAnsi="Times New Roman" w:cs="Times New Roman"/>
-                <w:sz w:val="28"/>
-                <w:szCs w:val="28"/>
-                <w:lang w:val="en-US"/>
-              </w:rPr>
-              <w:t>Delivery Company)</w:t>
+              <w:t>Company</w:t>
+            </w:r>
+            <w:r>
+              <w:rPr>
+                <w:rFonts w:ascii="Times New Roman" w:hAnsi="Times New Roman" w:cs="Times New Roman"/>
+                <w:sz w:val="28"/>
+                <w:szCs w:val="28"/>
+              </w:rPr>
+              <w:t>)</w:t>
             </w:r>
           </w:p>
         </w:tc>
@@ -1570,7 +1672,23 @@
                 <w:sz w:val="28"/>
                 <w:szCs w:val="28"/>
               </w:rPr>
-              <w:t>Список всех каталогов, предаставляющих продукты.</w:t>
+              <w:t xml:space="preserve">Список всех каталогов, </w:t>
+            </w:r>
+            <w:r>
+              <w:rPr>
+                <w:rFonts w:ascii="Times New Roman" w:hAnsi="Times New Roman" w:cs="Times New Roman"/>
+                <w:sz w:val="28"/>
+                <w:szCs w:val="28"/>
+              </w:rPr>
+              <w:t>предоставляющих</w:t>
+            </w:r>
+            <w:r>
+              <w:rPr>
+                <w:rFonts w:ascii="Times New Roman" w:hAnsi="Times New Roman" w:cs="Times New Roman"/>
+                <w:sz w:val="28"/>
+                <w:szCs w:val="28"/>
+              </w:rPr>
+              <w:t xml:space="preserve"> продукты.</w:t>
             </w:r>
           </w:p>
         </w:tc>
@@ -1674,7 +1792,6 @@
           <w:bCs/>
           <w:sz w:val="32"/>
           <w:szCs w:val="32"/>
-          <w:lang w:val="en-US"/>
         </w:rPr>
       </w:pPr>
     </w:p>
@@ -1720,7 +1837,19 @@
         <w:rPr>
           <w:bCs/>
         </w:rPr>
-        <w:t xml:space="preserve"> (Войти в систему)</w:t>
+        <w:t xml:space="preserve"> (</w:t>
+      </w:r>
+      <w:r>
+        <w:rPr>
+          <w:bCs/>
+        </w:rPr>
+        <w:t>Вход</w:t>
+      </w:r>
+      <w:r>
+        <w:rPr>
+          <w:bCs/>
+        </w:rPr>
+        <w:t xml:space="preserve"> в систему)</w:t>
       </w:r>
     </w:p>
     <w:p>
@@ -1739,20 +1868,13 @@
           <w:bCs/>
           <w:lang w:val="en-GB"/>
         </w:rPr>
-        <w:t>Create Product (</w:t>
-      </w:r>
-      <w:r>
-        <w:rPr>
-          <w:bCs/>
-        </w:rPr>
-        <w:t>Создание продукта</w:t>
-      </w:r>
-      <w:r>
-        <w:rPr>
-          <w:bCs/>
-          <w:lang w:val="en-GB"/>
-        </w:rPr>
-        <w:t>)</w:t>
+        <w:t>Create Order</w:t>
+      </w:r>
+      <w:r>
+        <w:rPr>
+          <w:bCs/>
+        </w:rPr>
+        <w:t xml:space="preserve"> (Создание заказа)</w:t>
       </w:r>
     </w:p>
     <w:p>
@@ -1771,13 +1893,22 @@
           <w:bCs/>
           <w:lang w:val="en-GB"/>
         </w:rPr>
-        <w:t>Create Order</w:t>
-      </w:r>
-      <w:r>
-        <w:rPr>
-          <w:bCs/>
-        </w:rPr>
-        <w:t xml:space="preserve"> (Создание заказа)</w:t>
+        <w:t xml:space="preserve">Create </w:t>
+      </w:r>
+      <w:proofErr w:type="spellStart"/>
+      <w:r>
+        <w:rPr>
+          <w:bCs/>
+          <w:lang w:val="en-GB"/>
+        </w:rPr>
+        <w:t>Catalog</w:t>
+      </w:r>
+      <w:proofErr w:type="spellEnd"/>
+      <w:r>
+        <w:rPr>
+          <w:bCs/>
+        </w:rPr>
+        <w:t xml:space="preserve"> (Создание каталога)</w:t>
       </w:r>
     </w:p>
     <w:p>
@@ -1806,29 +1937,45 @@
       </w:r>
       <w:r>
         <w:rPr>
-          <w:bCs/>
+          <w:lang w:val="en-US"/>
+        </w:rPr>
+        <w:t>Delivery</w:t>
+      </w:r>
+      <w:r>
+        <w:t xml:space="preserve"> </w:t>
+      </w:r>
+      <w:r>
+        <w:rPr>
+          <w:lang w:val="en-US"/>
+        </w:rPr>
+        <w:t>Company</w:t>
+      </w:r>
+      <w:r>
+        <w:t xml:space="preserve"> </w:t>
+      </w:r>
+      <w:r>
+        <w:rPr>
           <w:lang w:val="en-GB"/>
         </w:rPr>
-        <w:t>Transport Company</w:t>
-      </w:r>
-      <w:r>
-        <w:rPr>
-          <w:bCs/>
-        </w:rPr>
-        <w:t xml:space="preserve"> </w:t>
-      </w:r>
-      <w:r>
-        <w:rPr>
-          <w:bCs/>
-          <w:lang w:val="en-GB"/>
-        </w:rPr>
         <w:t>List</w:t>
       </w:r>
       <w:r>
         <w:rPr>
           <w:bCs/>
         </w:rPr>
-        <w:t xml:space="preserve"> (Создание транспортного листа)</w:t>
+        <w:t xml:space="preserve"> (</w:t>
+      </w:r>
+      <w:r>
+        <w:rPr>
+          <w:bCs/>
+        </w:rPr>
+        <w:t>Редактирование Списка компаний по доставке продуктов</w:t>
+      </w:r>
+      <w:r>
+        <w:rPr>
+          <w:bCs/>
+        </w:rPr>
+        <w:t>)</w:t>
       </w:r>
     </w:p>
     <w:p>
@@ -1847,13 +1994,51 @@
           <w:bCs/>
           <w:lang w:val="en-GB"/>
         </w:rPr>
-        <w:t>Create Catalog</w:t>
-      </w:r>
-      <w:r>
-        <w:rPr>
-          <w:bCs/>
-        </w:rPr>
-        <w:t xml:space="preserve"> (Создание каталога)</w:t>
+        <w:t>Edit</w:t>
+      </w:r>
+      <w:r>
+        <w:rPr>
+          <w:bCs/>
+        </w:rPr>
+        <w:t xml:space="preserve"> </w:t>
+      </w:r>
+      <w:r>
+        <w:rPr>
+          <w:bCs/>
+          <w:lang w:val="en-GB"/>
+        </w:rPr>
+        <w:t>Product</w:t>
+      </w:r>
+      <w:r>
+        <w:rPr>
+          <w:bCs/>
+        </w:rPr>
+        <w:t xml:space="preserve"> </w:t>
+      </w:r>
+      <w:r>
+        <w:rPr>
+          <w:bCs/>
+          <w:lang w:val="en-GB"/>
+        </w:rPr>
+        <w:t>List</w:t>
+      </w:r>
+      <w:r>
+        <w:rPr>
+          <w:bCs/>
+        </w:rPr>
+        <w:t xml:space="preserve"> (Редактирование </w:t>
+      </w:r>
+      <w:r>
+        <w:rPr>
+          <w:bCs/>
+        </w:rPr>
+        <w:t>списка продуктов</w:t>
+      </w:r>
+      <w:r>
+        <w:rPr>
+          <w:bCs/>
+        </w:rPr>
+        <w:t>)</w:t>
       </w:r>
     </w:p>
     <w:p>
@@ -1872,13 +2057,51 @@
           <w:bCs/>
           <w:lang w:val="en-GB"/>
         </w:rPr>
-        <w:t>Edit Product</w:t>
-      </w:r>
-      <w:r>
-        <w:rPr>
-          <w:bCs/>
-        </w:rPr>
-        <w:t xml:space="preserve"> (Редактирование продукта)</w:t>
+        <w:t>Edit</w:t>
+      </w:r>
+      <w:r>
+        <w:rPr>
+          <w:bCs/>
+        </w:rPr>
+        <w:t xml:space="preserve"> </w:t>
+      </w:r>
+      <w:r>
+        <w:rPr>
+          <w:bCs/>
+          <w:lang w:val="en-GB"/>
+        </w:rPr>
+        <w:t>Producer</w:t>
+      </w:r>
+      <w:r>
+        <w:rPr>
+          <w:bCs/>
+        </w:rPr>
+        <w:t xml:space="preserve"> </w:t>
+      </w:r>
+      <w:r>
+        <w:rPr>
+          <w:bCs/>
+          <w:lang w:val="en-GB"/>
+        </w:rPr>
+        <w:t>List</w:t>
+      </w:r>
+      <w:r>
+        <w:rPr>
+          <w:bCs/>
+        </w:rPr>
+        <w:t xml:space="preserve"> (</w:t>
+      </w:r>
+      <w:r>
+        <w:rPr>
+          <w:bCs/>
+        </w:rPr>
+        <w:t>Редактирование списка производителей</w:t>
+      </w:r>
+      <w:r>
+        <w:rPr>
+          <w:bCs/>
+        </w:rPr>
+        <w:t>)</w:t>
       </w:r>
     </w:p>
     <w:p>
@@ -1897,13 +2120,53 @@
           <w:bCs/>
           <w:lang w:val="en-GB"/>
         </w:rPr>
-        <w:t>Edit Order</w:t>
-      </w:r>
-      <w:r>
-        <w:rPr>
-          <w:bCs/>
-        </w:rPr>
-        <w:t xml:space="preserve"> (Редактирование заказа)</w:t>
+        <w:t>Edit</w:t>
+      </w:r>
+      <w:r>
+        <w:rPr>
+          <w:bCs/>
+        </w:rPr>
+        <w:t xml:space="preserve"> </w:t>
+      </w:r>
+      <w:proofErr w:type="spellStart"/>
+      <w:r>
+        <w:rPr>
+          <w:bCs/>
+          <w:lang w:val="en-GB"/>
+        </w:rPr>
+        <w:t>Catalog</w:t>
+      </w:r>
+      <w:proofErr w:type="spellEnd"/>
+      <w:r>
+        <w:rPr>
+          <w:bCs/>
+        </w:rPr>
+        <w:t xml:space="preserve"> </w:t>
+      </w:r>
+      <w:r>
+        <w:rPr>
+          <w:bCs/>
+          <w:lang w:val="en-GB"/>
+        </w:rPr>
+        <w:t>List</w:t>
+      </w:r>
+      <w:r>
+        <w:rPr>
+          <w:bCs/>
+        </w:rPr>
+        <w:t xml:space="preserve"> (</w:t>
+      </w:r>
+      <w:r>
+        <w:rPr>
+          <w:bCs/>
+        </w:rPr>
+        <w:t>Редактирование списка каталогов</w:t>
+      </w:r>
+      <w:r>
+        <w:rPr>
+          <w:bCs/>
+        </w:rPr>
+        <w:t>)</w:t>
       </w:r>
     </w:p>
     <w:p>
@@ -1922,13 +2185,13 @@
           <w:bCs/>
           <w:lang w:val="en-GB"/>
         </w:rPr>
-        <w:t>Edit Catalog</w:t>
-      </w:r>
-      <w:r>
-        <w:rPr>
-          <w:bCs/>
-        </w:rPr>
-        <w:t xml:space="preserve"> (Редактирование каталога)</w:t>
+        <w:t>Edit Order</w:t>
+      </w:r>
+      <w:r>
+        <w:rPr>
+          <w:bCs/>
+        </w:rPr>
+        <w:t xml:space="preserve"> (Редактирование заказа)</w:t>
       </w:r>
     </w:p>
     <w:p>
@@ -1947,13 +2210,22 @@
           <w:bCs/>
           <w:lang w:val="en-GB"/>
         </w:rPr>
-        <w:t>Publish Catalog</w:t>
-      </w:r>
-      <w:r>
-        <w:rPr>
-          <w:bCs/>
-        </w:rPr>
-        <w:t xml:space="preserve"> (Публикация каталога)</w:t>
+        <w:t xml:space="preserve">Edit </w:t>
+      </w:r>
+      <w:proofErr w:type="spellStart"/>
+      <w:r>
+        <w:rPr>
+          <w:bCs/>
+          <w:lang w:val="en-GB"/>
+        </w:rPr>
+        <w:t>Catalog</w:t>
+      </w:r>
+      <w:proofErr w:type="spellEnd"/>
+      <w:r>
+        <w:rPr>
+          <w:bCs/>
+        </w:rPr>
+        <w:t xml:space="preserve"> (Редактирование каталога)</w:t>
       </w:r>
     </w:p>
     <w:p>
@@ -1972,39 +2244,22 @@
           <w:bCs/>
           <w:lang w:val="en-GB"/>
         </w:rPr>
-        <w:t>Handle</w:t>
-      </w:r>
-      <w:r>
-        <w:rPr>
-          <w:bCs/>
-        </w:rPr>
-        <w:t xml:space="preserve"> </w:t>
-      </w:r>
+        <w:t xml:space="preserve">Publish </w:t>
+      </w:r>
+      <w:proofErr w:type="spellStart"/>
       <w:r>
         <w:rPr>
           <w:bCs/>
           <w:lang w:val="en-GB"/>
         </w:rPr>
-        <w:t>Product</w:t>
-      </w:r>
-      <w:r>
-        <w:rPr>
-          <w:bCs/>
-        </w:rPr>
-        <w:t xml:space="preserve"> </w:t>
-      </w:r>
-      <w:r>
-        <w:rPr>
-          <w:bCs/>
-          <w:lang w:val="en-GB"/>
-        </w:rPr>
-        <w:t>Return</w:t>
-      </w:r>
-      <w:r>
-        <w:rPr>
-          <w:bCs/>
-        </w:rPr>
-        <w:t xml:space="preserve"> (Обработка возврата продукта)</w:t>
+        <w:t>Catalog</w:t>
+      </w:r>
+      <w:proofErr w:type="spellEnd"/>
+      <w:r>
+        <w:rPr>
+          <w:bCs/>
+        </w:rPr>
+        <w:t xml:space="preserve"> (Публикация каталога)</w:t>
       </w:r>
     </w:p>
     <w:p>
@@ -2023,13 +2278,95 @@
           <w:bCs/>
           <w:lang w:val="en-GB"/>
         </w:rPr>
-        <w:t>Assign Transport Company To Order(</w:t>
-      </w:r>
-      <w:r>
-        <w:rPr>
-          <w:bCs/>
-        </w:rPr>
-        <w:t>Назначение транспортной к</w:t>
+        <w:t>Handle</w:t>
+      </w:r>
+      <w:r>
+        <w:rPr>
+          <w:bCs/>
+        </w:rPr>
+        <w:t xml:space="preserve"> </w:t>
+      </w:r>
+      <w:r>
+        <w:rPr>
+          <w:bCs/>
+          <w:lang w:val="en-GB"/>
+        </w:rPr>
+        <w:t>Product</w:t>
+      </w:r>
+      <w:r>
+        <w:rPr>
+          <w:bCs/>
+        </w:rPr>
+        <w:t xml:space="preserve"> </w:t>
+      </w:r>
+      <w:r>
+        <w:rPr>
+          <w:bCs/>
+          <w:lang w:val="en-GB"/>
+        </w:rPr>
+        <w:t>Return</w:t>
+      </w:r>
+      <w:r>
+        <w:rPr>
+          <w:bCs/>
+        </w:rPr>
+        <w:t xml:space="preserve"> (Обработка возврата продукта)</w:t>
+      </w:r>
+    </w:p>
+    <w:p>
+      <w:pPr>
+        <w:pStyle w:val="western"/>
+        <w:numPr>
+          <w:ilvl w:val="0"/>
+          <w:numId w:val="4"/>
+        </w:numPr>
+        <w:rPr>
+          <w:bCs/>
+        </w:rPr>
+      </w:pPr>
+      <w:r>
+        <w:rPr>
+          <w:bCs/>
+          <w:lang w:val="en-GB"/>
+        </w:rPr>
+        <w:t>Assign Transport Company To Order</w:t>
+      </w:r>
+      <w:r>
+        <w:rPr>
+          <w:bCs/>
+        </w:rPr>
+        <w:t xml:space="preserve"> </w:t>
+      </w:r>
+      <w:r>
+        <w:rPr>
+          <w:bCs/>
+          <w:lang w:val="en-GB"/>
+        </w:rPr>
+        <w:t>(</w:t>
+      </w:r>
+      <w:r>
+        <w:rPr>
+          <w:bCs/>
+        </w:rPr>
+        <w:t>Назначение</w:t>
+      </w:r>
+      <w:r>
+        <w:rPr>
+          <w:bCs/>
+        </w:rPr>
+        <w:t xml:space="preserve"> </w:t>
+      </w:r>
+      <w:r>
+        <w:rPr>
+          <w:bCs/>
+        </w:rPr>
+        <w:t>заказа</w:t>
+      </w:r>
+      <w:r>
+        <w:rPr>
+          <w:bCs/>
+        </w:rPr>
+        <w:t xml:space="preserve"> транспортной к</w:t>
       </w:r>
       <w:r>
         <w:rPr>
@@ -2041,7 +2378,7 @@
         <w:rPr>
           <w:bCs/>
         </w:rPr>
-        <w:t>мпании заказа</w:t>
+        <w:t>мпании</w:t>
       </w:r>
       <w:r>
         <w:rPr>
@@ -2105,15 +2442,7 @@
                 <w:sz w:val="28"/>
                 <w:szCs w:val="28"/>
               </w:rPr>
-              <w:t>1</w:t>
-            </w:r>
-            <w:r>
-              <w:rPr>
-                <w:rFonts w:ascii="Times New Roman" w:hAnsi="Times New Roman" w:cs="Times New Roman"/>
-                <w:sz w:val="28"/>
-                <w:szCs w:val="28"/>
-              </w:rPr>
-              <w:t>.</w:t>
+              <w:t>1.</w:t>
             </w:r>
           </w:p>
         </w:tc>
@@ -2187,15 +2516,7 @@
                 <w:sz w:val="28"/>
                 <w:szCs w:val="28"/>
               </w:rPr>
-              <w:t>1</w:t>
-            </w:r>
-            <w:r>
-              <w:rPr>
-                <w:rFonts w:ascii="Times New Roman" w:hAnsi="Times New Roman" w:cs="Times New Roman"/>
-                <w:sz w:val="28"/>
-                <w:szCs w:val="28"/>
-              </w:rPr>
-              <w:t>.</w:t>
+              <w:t>1.</w:t>
             </w:r>
           </w:p>
         </w:tc>
@@ -2275,6 +2596,14 @@
                 <w:szCs w:val="28"/>
               </w:rPr>
               <w:t>Абстрактное лицо. Не имеет доступа к системе.</w:t>
+            </w:r>
+            <w:r>
+              <w:rPr>
+                <w:rFonts w:ascii="Times New Roman" w:hAnsi="Times New Roman" w:cs="Times New Roman"/>
+                <w:sz w:val="28"/>
+                <w:szCs w:val="28"/>
+              </w:rPr>
+              <w:t xml:space="preserve"> Для создания заказа связывается с продавцов.</w:t>
             </w:r>
           </w:p>
         </w:tc>
@@ -2378,6 +2707,22 @@
               </w:rPr>
               <w:t>заказ, обрабатывает возврат продукта, редактирует существующий зака</w:t>
             </w:r>
+            <w:r>
+              <w:rPr>
+                <w:rFonts w:ascii="Times New Roman" w:hAnsi="Times New Roman" w:cs="Times New Roman"/>
+                <w:sz w:val="28"/>
+                <w:szCs w:val="28"/>
+              </w:rPr>
+              <w:t>з</w:t>
+            </w:r>
+            <w:r>
+              <w:rPr>
+                <w:rFonts w:ascii="Times New Roman" w:hAnsi="Times New Roman" w:cs="Times New Roman"/>
+                <w:sz w:val="28"/>
+                <w:szCs w:val="28"/>
+              </w:rPr>
+              <w:t>.</w:t>
+            </w:r>
           </w:p>
         </w:tc>
       </w:tr>
@@ -2431,6 +2776,7 @@
               </w:rPr>
               <w:t>Управляющий каталогом (</w:t>
             </w:r>
+            <w:proofErr w:type="spellStart"/>
             <w:r>
               <w:rPr>
                 <w:rFonts w:ascii="Times New Roman" w:hAnsi="Times New Roman" w:cs="Times New Roman"/>
@@ -2438,7 +2784,17 @@
                 <w:szCs w:val="28"/>
                 <w:lang w:val="en-GB"/>
               </w:rPr>
-              <w:t>Catalog Manager</w:t>
+              <w:t>Catalog</w:t>
+            </w:r>
+            <w:proofErr w:type="spellEnd"/>
+            <w:r>
+              <w:rPr>
+                <w:rFonts w:ascii="Times New Roman" w:hAnsi="Times New Roman" w:cs="Times New Roman"/>
+                <w:sz w:val="28"/>
+                <w:szCs w:val="28"/>
+                <w:lang w:val="en-GB"/>
+              </w:rPr>
+              <w:t xml:space="preserve"> Manager</w:t>
             </w:r>
             <w:r>
               <w:rPr>
@@ -2494,6 +2850,14 @@
                 <w:szCs w:val="28"/>
               </w:rPr>
               <w:t xml:space="preserve"> каталоги</w:t>
+            </w:r>
+            <w:r>
+              <w:rPr>
+                <w:rFonts w:ascii="Times New Roman" w:hAnsi="Times New Roman" w:cs="Times New Roman"/>
+                <w:sz w:val="28"/>
+                <w:szCs w:val="28"/>
+              </w:rPr>
+              <w:t>. Редактирует список каталогов.</w:t>
             </w:r>
           </w:p>
         </w:tc>
@@ -2633,15 +2997,23 @@
                 <w:sz w:val="28"/>
                 <w:szCs w:val="28"/>
               </w:rPr>
-              <w:t>редактируе с</w:t>
-            </w:r>
-            <w:r>
-              <w:rPr>
-                <w:rFonts w:ascii="Times New Roman" w:hAnsi="Times New Roman" w:cs="Times New Roman"/>
-                <w:sz w:val="28"/>
-                <w:szCs w:val="28"/>
-              </w:rPr>
-              <w:t>писок компаний по доставке продуктов</w:t>
+              <w:t>редактируе</w:t>
+            </w:r>
+            <w:r>
+              <w:rPr>
+                <w:rFonts w:ascii="Times New Roman" w:hAnsi="Times New Roman" w:cs="Times New Roman"/>
+                <w:sz w:val="28"/>
+                <w:szCs w:val="28"/>
+              </w:rPr>
+              <w:t>т</w:t>
+            </w:r>
+            <w:r>
+              <w:rPr>
+                <w:rFonts w:ascii="Times New Roman" w:hAnsi="Times New Roman" w:cs="Times New Roman"/>
+                <w:sz w:val="28"/>
+                <w:szCs w:val="28"/>
+              </w:rPr>
+              <w:t xml:space="preserve"> список компаний по доставке продуктов</w:t>
             </w:r>
             <w:r>
               <w:rPr>
@@ -2677,6 +3049,7 @@
                 <w:sz w:val="28"/>
                 <w:szCs w:val="28"/>
               </w:rPr>
+              <w:lastRenderedPageBreak/>
               <w:t>5.</w:t>
             </w:r>
           </w:p>
@@ -2775,23 +3148,7 @@
                 <w:sz w:val="28"/>
                 <w:szCs w:val="28"/>
               </w:rPr>
-              <w:t>Создает</w:t>
-            </w:r>
-            <w:r>
-              <w:rPr>
-                <w:rFonts w:ascii="Times New Roman" w:hAnsi="Times New Roman" w:cs="Times New Roman"/>
-                <w:sz w:val="28"/>
-                <w:szCs w:val="28"/>
-              </w:rPr>
-              <w:t>/</w:t>
-            </w:r>
-            <w:r>
-              <w:rPr>
-                <w:rFonts w:ascii="Times New Roman" w:hAnsi="Times New Roman" w:cs="Times New Roman"/>
-                <w:sz w:val="28"/>
-                <w:szCs w:val="28"/>
-              </w:rPr>
-              <w:t>редактирует продукты</w:t>
+              <w:t>Редактирует список продуктов. Редактирует список производителей.</w:t>
             </w:r>
           </w:p>
         </w:tc>
@@ -2822,7 +3179,6 @@
           <w:sz w:val="32"/>
           <w:szCs w:val="32"/>
         </w:rPr>
-        <w:lastRenderedPageBreak/>
         <w:t xml:space="preserve">Вариант использования </w:t>
       </w:r>
       <w:r>
@@ -2966,47 +3322,13 @@
       <w:r>
         <w:t>Если вариант использования выполнен успешно, пользователь входит в систему. В противном случае состояние системы не изменится.</w:t>
       </w:r>
-    </w:p>
-    <w:p>
-      <w:pPr>
-        <w:pStyle w:val="western"/>
-        <w:spacing w:before="60" w:beforeAutospacing="0" w:after="60" w:afterAutospacing="0" w:line="240" w:lineRule="atLeast"/>
-      </w:pPr>
-    </w:p>
-    <w:p>
-      <w:pPr>
-        <w:pStyle w:val="western"/>
-        <w:spacing w:before="60" w:beforeAutospacing="0" w:after="60" w:afterAutospacing="0" w:line="240" w:lineRule="atLeast"/>
-      </w:pPr>
-    </w:p>
-    <w:p>
-      <w:pPr>
-        <w:pStyle w:val="western"/>
-        <w:spacing w:before="60" w:beforeAutospacing="0" w:after="60" w:afterAutospacing="0" w:line="240" w:lineRule="atLeast"/>
-      </w:pPr>
-    </w:p>
-    <w:p>
-      <w:pPr>
-        <w:pStyle w:val="western"/>
-        <w:spacing w:before="60" w:beforeAutospacing="0" w:after="60" w:afterAutospacing="0" w:line="240" w:lineRule="atLeast"/>
-      </w:pPr>
-    </w:p>
-    <w:p>
-      <w:pPr>
-        <w:pStyle w:val="western"/>
-        <w:spacing w:before="60" w:beforeAutospacing="0" w:after="60" w:afterAutospacing="0" w:line="240" w:lineRule="atLeast"/>
-      </w:pPr>
-    </w:p>
-    <w:p>
-      <w:pPr>
-        <w:pStyle w:val="western"/>
-        <w:spacing w:before="60" w:beforeAutospacing="0" w:after="60" w:afterAutospacing="0"/>
-      </w:pPr>
-    </w:p>
-    <w:p>
-      <w:pPr>
-        <w:pStyle w:val="western"/>
-        <w:spacing w:before="60" w:beforeAutospacing="0" w:after="60" w:afterAutospacing="0"/>
+      <w:r>
+        <w:br w:type="page"/>
+      </w:r>
+    </w:p>
+    <w:p>
+      <w:pPr>
+        <w:pStyle w:val="western"/>
         <w:jc w:val="center"/>
       </w:pPr>
       <w:r>
@@ -3016,8 +3338,10 @@
           <w:sz w:val="32"/>
           <w:szCs w:val="32"/>
         </w:rPr>
+        <w:lastRenderedPageBreak/>
         <w:t xml:space="preserve">Вариант использования </w:t>
       </w:r>
+      <w:proofErr w:type="spellStart"/>
       <w:r>
         <w:rPr>
           <w:b/>
@@ -3026,37 +3350,18 @@
           <w:szCs w:val="32"/>
           <w:lang w:val="en-US"/>
         </w:rPr>
-        <w:t>Create</w:t>
-      </w:r>
+        <w:t>CreateOrder</w:t>
+      </w:r>
+      <w:proofErr w:type="spellEnd"/>
+    </w:p>
+    <w:p>
+      <w:pPr>
+        <w:pStyle w:val="western"/>
+      </w:pPr>
       <w:r>
         <w:rPr>
           <w:b/>
           <w:bCs/>
-          <w:sz w:val="32"/>
-          <w:szCs w:val="32"/>
-        </w:rPr>
-        <w:t xml:space="preserve"> </w:t>
-      </w:r>
-      <w:r>
-        <w:rPr>
-          <w:b/>
-          <w:bCs/>
-          <w:sz w:val="32"/>
-          <w:szCs w:val="32"/>
-          <w:lang w:val="en-US"/>
-        </w:rPr>
-        <w:t>Order</w:t>
-      </w:r>
-    </w:p>
-    <w:p>
-      <w:pPr>
-        <w:pStyle w:val="western"/>
-        <w:spacing w:before="60" w:beforeAutospacing="0" w:after="60" w:afterAutospacing="0"/>
-      </w:pPr>
-      <w:r>
-        <w:rPr>
-          <w:b/>
-          <w:bCs/>
         </w:rPr>
         <w:t>Краткое описание</w:t>
       </w:r>
@@ -3064,7 +3369,6 @@
     <w:p>
       <w:pPr>
         <w:pStyle w:val="western"/>
-        <w:spacing w:before="60" w:beforeAutospacing="0" w:after="60" w:afterAutospacing="0"/>
       </w:pPr>
       <w:r>
         <w:t>Данный вариант использования позволяет продавцу добавить новый заказ.</w:t>
@@ -3073,7 +3377,6 @@
     <w:p>
       <w:pPr>
         <w:pStyle w:val="western"/>
-        <w:spacing w:before="60" w:beforeAutospacing="0" w:after="60" w:afterAutospacing="0"/>
       </w:pPr>
       <w:r>
         <w:rPr>
@@ -3090,9 +3393,14 @@
           <w:ilvl w:val="0"/>
           <w:numId w:val="1"/>
         </w:numPr>
-        <w:spacing w:before="60" w:beforeAutospacing="0" w:after="60" w:afterAutospacing="0"/>
-      </w:pPr>
-      <w:r>
+        <w:rPr>
+          <w:color w:val="000000" w:themeColor="text1"/>
+        </w:rPr>
+      </w:pPr>
+      <w:r>
+        <w:rPr>
+          <w:color w:val="000000" w:themeColor="text1"/>
+        </w:rPr>
         <w:t>Продавец запрашивает создание нового заказа.</w:t>
       </w:r>
     </w:p>
@@ -3103,10 +3411,15 @@
           <w:ilvl w:val="0"/>
           <w:numId w:val="1"/>
         </w:numPr>
-        <w:spacing w:before="60" w:beforeAutospacing="0" w:after="60" w:afterAutospacing="0"/>
-      </w:pPr>
-      <w:r>
-        <w:t>Продавец выбирает продукты из каталога по желанию клиента.</w:t>
+        <w:rPr>
+          <w:color w:val="000000" w:themeColor="text1"/>
+        </w:rPr>
+      </w:pPr>
+      <w:r>
+        <w:rPr>
+          <w:color w:val="000000" w:themeColor="text1"/>
+        </w:rPr>
+        <w:t>Система отображает Каталог.</w:t>
       </w:r>
     </w:p>
     <w:p>
@@ -3116,10 +3429,15 @@
           <w:ilvl w:val="0"/>
           <w:numId w:val="1"/>
         </w:numPr>
-        <w:spacing w:before="60" w:beforeAutospacing="0" w:after="60" w:afterAutospacing="0"/>
-      </w:pPr>
-      <w:r>
-        <w:t>Система отображает выбранные продукты в форме заказа.</w:t>
+        <w:rPr>
+          <w:color w:val="000000" w:themeColor="text1"/>
+        </w:rPr>
+      </w:pPr>
+      <w:r>
+        <w:rPr>
+          <w:color w:val="000000" w:themeColor="text1"/>
+        </w:rPr>
+        <w:t>Система отображает форму заказа.</w:t>
       </w:r>
     </w:p>
     <w:p>
@@ -3129,10 +3447,15 @@
           <w:ilvl w:val="0"/>
           <w:numId w:val="1"/>
         </w:numPr>
-        <w:spacing w:before="60" w:beforeAutospacing="0" w:after="60" w:afterAutospacing="0"/>
-      </w:pPr>
-      <w:r>
-        <w:t>Для каждого продукта отображается количество и его общая стоимость.</w:t>
+        <w:rPr>
+          <w:color w:val="000000" w:themeColor="text1"/>
+        </w:rPr>
+      </w:pPr>
+      <w:r>
+        <w:rPr>
+          <w:color w:val="000000" w:themeColor="text1"/>
+        </w:rPr>
+        <w:t>Продавец выбирает продукты из каталога для заказа.</w:t>
       </w:r>
     </w:p>
     <w:p>
@@ -3142,10 +3465,15 @@
           <w:ilvl w:val="0"/>
           <w:numId w:val="1"/>
         </w:numPr>
-        <w:spacing w:before="60" w:beforeAutospacing="0" w:after="60" w:afterAutospacing="0"/>
-      </w:pPr>
-      <w:r>
-        <w:t xml:space="preserve"> Продавец вводит в форму заказа дополнительную информацию.</w:t>
+        <w:rPr>
+          <w:color w:val="000000" w:themeColor="text1"/>
+        </w:rPr>
+      </w:pPr>
+      <w:r>
+        <w:rPr>
+          <w:color w:val="000000" w:themeColor="text1"/>
+        </w:rPr>
+        <w:t>Система отображает выбранные товары в форме заказа.</w:t>
       </w:r>
     </w:p>
     <w:p>
@@ -3155,10 +3483,15 @@
           <w:ilvl w:val="0"/>
           <w:numId w:val="1"/>
         </w:numPr>
-        <w:spacing w:before="60" w:beforeAutospacing="0" w:after="60" w:afterAutospacing="0"/>
-      </w:pPr>
-      <w:r>
-        <w:t xml:space="preserve"> Продавец запрашивает сохранение заказа.</w:t>
+        <w:rPr>
+          <w:color w:val="000000" w:themeColor="text1"/>
+        </w:rPr>
+      </w:pPr>
+      <w:r>
+        <w:rPr>
+          <w:color w:val="000000" w:themeColor="text1"/>
+        </w:rPr>
+        <w:t>Продавец вводит количество товара для каждой строки заказа.</w:t>
       </w:r>
     </w:p>
     <w:p>
@@ -3168,16 +3501,92 @@
           <w:ilvl w:val="0"/>
           <w:numId w:val="1"/>
         </w:numPr>
-        <w:spacing w:before="60" w:beforeAutospacing="0" w:after="60" w:afterAutospacing="0"/>
-      </w:pPr>
-      <w:r>
+        <w:rPr>
+          <w:color w:val="000000" w:themeColor="text1"/>
+        </w:rPr>
+      </w:pPr>
+      <w:r>
+        <w:rPr>
+          <w:color w:val="000000" w:themeColor="text1"/>
+        </w:rPr>
+        <w:t>Продавец вводит в форму заказа дополнительную информацию.</w:t>
+      </w:r>
+    </w:p>
+    <w:p>
+      <w:pPr>
+        <w:pStyle w:val="western"/>
+        <w:numPr>
+          <w:ilvl w:val="0"/>
+          <w:numId w:val="1"/>
+        </w:numPr>
+        <w:rPr>
+          <w:color w:val="000000" w:themeColor="text1"/>
+        </w:rPr>
+      </w:pPr>
+      <w:r>
+        <w:rPr>
+          <w:color w:val="000000" w:themeColor="text1"/>
+        </w:rPr>
+        <w:t>Продавец подтверждает заказ.</w:t>
+      </w:r>
+    </w:p>
+    <w:p>
+      <w:pPr>
+        <w:pStyle w:val="western"/>
+        <w:numPr>
+          <w:ilvl w:val="0"/>
+          <w:numId w:val="1"/>
+        </w:numPr>
+        <w:rPr>
+          <w:color w:val="000000" w:themeColor="text1"/>
+        </w:rPr>
+      </w:pPr>
+      <w:r>
+        <w:rPr>
+          <w:color w:val="000000" w:themeColor="text1"/>
+        </w:rPr>
+        <w:t>Система вычисляет и отображает стоимость каждой строки заказа и общую стоимость заказа.</w:t>
+      </w:r>
+    </w:p>
+    <w:p>
+      <w:pPr>
+        <w:pStyle w:val="western"/>
+        <w:numPr>
+          <w:ilvl w:val="0"/>
+          <w:numId w:val="1"/>
+        </w:numPr>
+        <w:rPr>
+          <w:color w:val="000000" w:themeColor="text1"/>
+        </w:rPr>
+      </w:pPr>
+      <w:r>
+        <w:rPr>
+          <w:color w:val="000000" w:themeColor="text1"/>
+        </w:rPr>
+        <w:t xml:space="preserve"> Продавец запрашивает сохранение заказа.</w:t>
+      </w:r>
+    </w:p>
+    <w:p>
+      <w:pPr>
+        <w:pStyle w:val="western"/>
+        <w:numPr>
+          <w:ilvl w:val="0"/>
+          <w:numId w:val="1"/>
+        </w:numPr>
+        <w:rPr>
+          <w:color w:val="000000" w:themeColor="text1"/>
+        </w:rPr>
+      </w:pPr>
+      <w:r>
+        <w:rPr>
+          <w:color w:val="000000" w:themeColor="text1"/>
+        </w:rPr>
         <w:t xml:space="preserve"> Система сохраняет заказ.</w:t>
       </w:r>
     </w:p>
     <w:p>
       <w:pPr>
         <w:pStyle w:val="western"/>
-        <w:spacing w:before="60" w:beforeAutospacing="0" w:after="60" w:afterAutospacing="0"/>
       </w:pPr>
       <w:r>
         <w:rPr>
@@ -3190,7 +3599,6 @@
     <w:p>
       <w:pPr>
         <w:pStyle w:val="western"/>
-        <w:spacing w:before="60" w:beforeAutospacing="0" w:after="60" w:afterAutospacing="0"/>
         <w:rPr>
           <w:b/>
           <w:bCs/>
@@ -3211,7 +3619,6 @@
     <w:p>
       <w:pPr>
         <w:pStyle w:val="western"/>
-        <w:spacing w:before="60" w:beforeAutospacing="0" w:after="60" w:afterAutospacing="0"/>
         <w:rPr>
           <w:bCs/>
           <w:iCs/>
@@ -3228,7 +3635,6 @@
     <w:p>
       <w:pPr>
         <w:pStyle w:val="western"/>
-        <w:spacing w:before="60" w:beforeAutospacing="0" w:after="60" w:afterAutospacing="0"/>
       </w:pPr>
       <w:r>
         <w:rPr>
@@ -3237,223 +3643,81 @@
           <w:i/>
           <w:iCs/>
         </w:rPr>
-        <w:lastRenderedPageBreak/>
         <w:t>Продавец отказался от создания заказа</w:t>
       </w:r>
     </w:p>
     <w:p>
       <w:pPr>
         <w:pStyle w:val="western"/>
+      </w:pPr>
+      <w:r>
+        <w:t>Если продавец отказался от создания заказа, то вариант использования завершается.</w:t>
+      </w:r>
+    </w:p>
+    <w:p>
+      <w:pPr>
+        <w:pStyle w:val="western"/>
+      </w:pPr>
+      <w:r>
+        <w:rPr>
+          <w:b/>
+          <w:bCs/>
+        </w:rPr>
+        <w:t>Предусловия</w:t>
+      </w:r>
+    </w:p>
+    <w:p>
+      <w:pPr>
+        <w:pStyle w:val="western"/>
+      </w:pPr>
+      <w:r>
+        <w:t>Продавец авторизован в системе.</w:t>
+      </w:r>
+    </w:p>
+    <w:p>
+      <w:pPr>
+        <w:pStyle w:val="western"/>
+      </w:pPr>
+      <w:r>
+        <w:rPr>
+          <w:b/>
+          <w:bCs/>
+        </w:rPr>
+        <w:t>Постусловия</w:t>
+      </w:r>
+    </w:p>
+    <w:p>
+      <w:pPr>
+        <w:pStyle w:val="western"/>
+      </w:pPr>
+      <w:r>
+        <w:t>Создан новый заказ.</w:t>
+      </w:r>
+    </w:p>
+    <w:p>
+      <w:pPr>
+        <w:pStyle w:val="western"/>
+      </w:pPr>
+    </w:p>
+    <w:p>
+      <w:pPr>
+        <w:spacing w:line="259" w:lineRule="auto"/>
+        <w:rPr>
+          <w:rFonts w:ascii="Times New Roman" w:eastAsia="Times New Roman" w:hAnsi="Times New Roman" w:cs="Times New Roman"/>
+          <w:color w:val="000000"/>
+          <w:sz w:val="28"/>
+          <w:szCs w:val="28"/>
+          <w:lang w:eastAsia="ru-RU"/>
+        </w:rPr>
+      </w:pPr>
+      <w:r>
+        <w:br w:type="page"/>
+      </w:r>
+    </w:p>
+    <w:p>
+      <w:pPr>
+        <w:pStyle w:val="western"/>
         <w:spacing w:before="60" w:beforeAutospacing="0" w:after="60" w:afterAutospacing="0"/>
-      </w:pPr>
-      <w:r>
-        <w:t>Если продавец отказался от создания заказа, то вариант использования завершается.</w:t>
-      </w:r>
-    </w:p>
-    <w:p>
-      <w:pPr>
-        <w:pStyle w:val="western"/>
-        <w:spacing w:before="60" w:beforeAutospacing="0" w:after="60" w:afterAutospacing="0"/>
-      </w:pPr>
-      <w:r>
-        <w:rPr>
-          <w:b/>
-          <w:bCs/>
-        </w:rPr>
-        <w:t>Предусловия</w:t>
-      </w:r>
-    </w:p>
-    <w:p>
-      <w:pPr>
-        <w:pStyle w:val="western"/>
-        <w:spacing w:before="60" w:beforeAutospacing="0" w:after="60" w:afterAutospacing="0"/>
-      </w:pPr>
-      <w:r>
-        <w:t>Продавец авторизован в системе.</w:t>
-      </w:r>
-    </w:p>
-    <w:p>
-      <w:pPr>
-        <w:pStyle w:val="western"/>
-        <w:spacing w:before="60" w:beforeAutospacing="0" w:after="60" w:afterAutospacing="0"/>
-      </w:pPr>
-      <w:r>
-        <w:rPr>
-          <w:b/>
-          <w:bCs/>
-        </w:rPr>
-        <w:t>Постусловия</w:t>
-      </w:r>
-    </w:p>
-    <w:p>
-      <w:pPr>
-        <w:pStyle w:val="western"/>
-        <w:spacing w:before="60" w:beforeAutospacing="0" w:after="60" w:afterAutospacing="0"/>
-      </w:pPr>
-      <w:r>
-        <w:t>Создан новый заказ.</w:t>
-      </w:r>
-    </w:p>
-    <w:p>
-      <w:pPr>
-        <w:pStyle w:val="western"/>
-        <w:spacing w:before="60" w:beforeAutospacing="0" w:after="60" w:afterAutospacing="0"/>
-      </w:pPr>
-    </w:p>
-    <w:p>
-      <w:pPr>
-        <w:pStyle w:val="western"/>
-        <w:spacing w:before="60" w:beforeAutospacing="0" w:after="60" w:afterAutospacing="0"/>
-      </w:pPr>
-    </w:p>
-    <w:p>
-      <w:pPr>
-        <w:pStyle w:val="western"/>
-        <w:spacing w:before="60" w:beforeAutospacing="0" w:after="60" w:afterAutospacing="0"/>
-      </w:pPr>
-    </w:p>
-    <w:p>
-      <w:pPr>
-        <w:pStyle w:val="western"/>
-        <w:spacing w:before="60" w:beforeAutospacing="0" w:after="60" w:afterAutospacing="0"/>
-        <w:rPr>
-          <w:b/>
-          <w:bCs/>
-          <w:sz w:val="32"/>
-          <w:szCs w:val="32"/>
-        </w:rPr>
-      </w:pPr>
-    </w:p>
-    <w:p>
-      <w:pPr>
-        <w:pStyle w:val="western"/>
-        <w:spacing w:before="60" w:beforeAutospacing="0" w:after="60" w:afterAutospacing="0"/>
-        <w:rPr>
-          <w:b/>
-          <w:bCs/>
-          <w:sz w:val="32"/>
-          <w:szCs w:val="32"/>
-        </w:rPr>
-      </w:pPr>
-    </w:p>
-    <w:p>
-      <w:pPr>
-        <w:pStyle w:val="western"/>
-        <w:spacing w:before="60" w:beforeAutospacing="0" w:after="60" w:afterAutospacing="0"/>
-        <w:rPr>
-          <w:b/>
-          <w:bCs/>
-          <w:sz w:val="32"/>
-          <w:szCs w:val="32"/>
-        </w:rPr>
-      </w:pPr>
-    </w:p>
-    <w:p>
-      <w:pPr>
-        <w:pStyle w:val="western"/>
-        <w:spacing w:before="60" w:beforeAutospacing="0" w:after="60" w:afterAutospacing="0"/>
-        <w:rPr>
-          <w:b/>
-          <w:bCs/>
-          <w:sz w:val="32"/>
-          <w:szCs w:val="32"/>
-        </w:rPr>
-      </w:pPr>
-    </w:p>
-    <w:p>
-      <w:pPr>
-        <w:pStyle w:val="western"/>
-        <w:spacing w:before="60" w:beforeAutospacing="0" w:after="60" w:afterAutospacing="0"/>
-        <w:rPr>
-          <w:b/>
-          <w:bCs/>
-          <w:sz w:val="32"/>
-          <w:szCs w:val="32"/>
-        </w:rPr>
-      </w:pPr>
-    </w:p>
-    <w:p>
-      <w:pPr>
-        <w:pStyle w:val="western"/>
-        <w:spacing w:before="60" w:beforeAutospacing="0" w:after="60" w:afterAutospacing="0"/>
-        <w:rPr>
-          <w:b/>
-          <w:bCs/>
-          <w:sz w:val="32"/>
-          <w:szCs w:val="32"/>
-        </w:rPr>
-      </w:pPr>
-    </w:p>
-    <w:p>
-      <w:pPr>
-        <w:pStyle w:val="western"/>
-        <w:spacing w:before="60" w:beforeAutospacing="0" w:after="60" w:afterAutospacing="0"/>
-        <w:rPr>
-          <w:b/>
-          <w:bCs/>
-          <w:sz w:val="32"/>
-          <w:szCs w:val="32"/>
-        </w:rPr>
-      </w:pPr>
-    </w:p>
-    <w:p>
-      <w:pPr>
-        <w:pStyle w:val="western"/>
-        <w:spacing w:before="60" w:beforeAutospacing="0" w:after="60" w:afterAutospacing="0"/>
-        <w:rPr>
-          <w:b/>
-          <w:bCs/>
-          <w:sz w:val="32"/>
-          <w:szCs w:val="32"/>
-        </w:rPr>
-      </w:pPr>
-    </w:p>
-    <w:p>
-      <w:pPr>
-        <w:pStyle w:val="western"/>
-        <w:spacing w:before="60" w:beforeAutospacing="0" w:after="60" w:afterAutospacing="0"/>
-        <w:rPr>
-          <w:b/>
-          <w:bCs/>
-          <w:sz w:val="32"/>
-          <w:szCs w:val="32"/>
-        </w:rPr>
-      </w:pPr>
-    </w:p>
-    <w:p>
-      <w:pPr>
-        <w:pStyle w:val="western"/>
-        <w:spacing w:before="60" w:beforeAutospacing="0" w:after="60" w:afterAutospacing="0"/>
-        <w:rPr>
-          <w:b/>
-          <w:bCs/>
-          <w:sz w:val="32"/>
-          <w:szCs w:val="32"/>
-        </w:rPr>
-      </w:pPr>
-    </w:p>
-    <w:p>
-      <w:pPr>
-        <w:pStyle w:val="western"/>
-        <w:spacing w:before="60" w:beforeAutospacing="0" w:after="60" w:afterAutospacing="0"/>
-        <w:rPr>
-          <w:b/>
-          <w:bCs/>
-          <w:sz w:val="32"/>
-          <w:szCs w:val="32"/>
-        </w:rPr>
-      </w:pPr>
-    </w:p>
-    <w:p>
-      <w:pPr>
-        <w:pStyle w:val="western"/>
-        <w:spacing w:before="60" w:beforeAutospacing="0" w:after="60" w:afterAutospacing="0"/>
-        <w:rPr>
-          <w:b/>
-          <w:bCs/>
-          <w:sz w:val="32"/>
-          <w:szCs w:val="32"/>
-        </w:rPr>
       </w:pPr>
     </w:p>
     <w:p>
@@ -3566,7 +3830,13 @@
         <w:spacing w:before="60" w:beforeAutospacing="0" w:after="60" w:afterAutospacing="0"/>
       </w:pPr>
       <w:r>
-        <w:t>3. Управляющий выбирает продукты и вносит дополнительную информацию.</w:t>
+        <w:t xml:space="preserve">3. Управляющий выбирает продукты и </w:t>
+      </w:r>
+      <w:r>
+        <w:t>добавляет их в каталог</w:t>
+      </w:r>
+      <w:r>
+        <w:t>.</w:t>
       </w:r>
     </w:p>
     <w:p>
@@ -3575,7 +3845,19 @@
         <w:spacing w:before="60" w:beforeAutospacing="0" w:after="60" w:afterAutospacing="0"/>
       </w:pPr>
       <w:r>
-        <w:t>4. Система сохраняет каталог.</w:t>
+        <w:t>4. Система сохраняет</w:t>
+      </w:r>
+      <w:r>
+        <w:t xml:space="preserve"> изменение</w:t>
+      </w:r>
+      <w:r>
+        <w:t xml:space="preserve"> каталог</w:t>
+      </w:r>
+      <w:r>
+        <w:t>а</w:t>
+      </w:r>
+      <w:r>
+        <w:t>.</w:t>
       </w:r>
     </w:p>
     <w:p>
@@ -3584,7 +3866,16 @@
         <w:spacing w:before="60" w:beforeAutospacing="0" w:after="60" w:afterAutospacing="0"/>
       </w:pPr>
       <w:r>
-        <w:t>Шаги 3 – 4 повторяются в цикле до тех пор, пока пользователь не откажется от ввода информации.</w:t>
+        <w:t>Шаги 2</w:t>
+      </w:r>
+      <w:r>
+        <w:t xml:space="preserve"> – 4 повторяются в цикле до тех пор, пока пользователь не </w:t>
+      </w:r>
+      <w:r>
+        <w:t>закончит добавление всех нужных ему товаров</w:t>
+      </w:r>
+      <w:r>
+        <w:t>.</w:t>
       </w:r>
     </w:p>
     <w:p>
@@ -3593,7 +3884,37 @@
         <w:spacing w:before="60" w:beforeAutospacing="0" w:after="60" w:afterAutospacing="0"/>
       </w:pPr>
       <w:r>
-        <w:t>6. Система выводит список каталога.</w:t>
+        <w:t>5.</w:t>
+      </w:r>
+      <w:r>
+        <w:t xml:space="preserve"> Система выводит список</w:t>
+      </w:r>
+      <w:r>
+        <w:t xml:space="preserve"> продуктов, находящихся</w:t>
+      </w:r>
+      <w:r>
+        <w:t xml:space="preserve"> </w:t>
+      </w:r>
+      <w:r>
+        <w:t>в каталоге</w:t>
+      </w:r>
+      <w:r>
+        <w:t>.</w:t>
+      </w:r>
+    </w:p>
+    <w:p>
+      <w:pPr>
+        <w:pStyle w:val="western"/>
+        <w:spacing w:before="60" w:beforeAutospacing="0" w:after="60" w:afterAutospacing="0"/>
+      </w:pPr>
+      <w:r>
+        <w:t xml:space="preserve">6. Система </w:t>
+      </w:r>
+      <w:r>
+        <w:t xml:space="preserve">после отверждения </w:t>
+      </w:r>
+      <w:r>
+        <w:t>сохраняет каталог в Список каталогов.</w:t>
       </w:r>
     </w:p>
     <w:p>
@@ -3630,7 +3951,6 @@
         <w:spacing w:before="60" w:beforeAutospacing="0" w:after="60" w:afterAutospacing="0"/>
       </w:pPr>
       <w:r>
-        <w:lastRenderedPageBreak/>
         <w:t>Если окажется, что база данных недоступна, то система выдает сообщение об ошибке. После подтверждения этого сообщения вариант использования завершается.</w:t>
       </w:r>
     </w:p>
@@ -3677,6 +3997,15 @@
       <w:r>
         <w:t>Создан каталог.</w:t>
       </w:r>
+      <w:r>
+        <w:br w:type="page"/>
+      </w:r>
+    </w:p>
+    <w:p>
+      <w:pPr>
+        <w:pStyle w:val="western"/>
+        <w:spacing w:before="60" w:beforeAutospacing="0" w:after="60" w:afterAutospacing="0"/>
+      </w:pPr>
     </w:p>
     <w:p>
       <w:pPr>
@@ -4012,7 +4341,6 @@
         </w:numPr>
       </w:pPr>
       <w:r>
-        <w:lastRenderedPageBreak/>
         <w:t>Система удаляет запись.</w:t>
       </w:r>
     </w:p>
@@ -4059,6 +4387,7 @@
         <w:pStyle w:val="western"/>
       </w:pPr>
       <w:r>
+        <w:lastRenderedPageBreak/>
         <w:t>Если окажется, что база данных недоступна, то система выдает сообщение об ошибке. После подтверждения этого сообщения вариант использования завершается.</w:t>
       </w:r>
     </w:p>
@@ -4128,13 +4457,11 @@
       <w:pPr>
         <w:pStyle w:val="western"/>
         <w:spacing w:before="60" w:beforeAutospacing="0" w:after="60" w:afterAutospacing="0"/>
-        <w:jc w:val="center"/>
+        <w:jc w:val="left"/>
       </w:pPr>
       <w:r>
         <w:t>Изменены существующие продукты.</w:t>
       </w:r>
-      <w:bookmarkStart w:id="0" w:name="_GoBack"/>
-      <w:bookmarkEnd w:id="0"/>
     </w:p>
     <w:sectPr>
       <w:pgSz w:w="11906" w:h="16838"/>
@@ -4148,7 +4475,7 @@
 
 <file path=word/numbering.xml><?xml version="1.0" encoding="utf-8"?>
 <w:numbering xmlns:wpc="http://schemas.microsoft.com/office/word/2010/wordprocessingCanvas" xmlns:mc="http://schemas.openxmlformats.org/markup-compatibility/2006" xmlns:o="urn:schemas-microsoft-com:office:office" xmlns:r="http://schemas.openxmlformats.org/officeDocument/2006/relationships" xmlns:m="http://schemas.openxmlformats.org/officeDocument/2006/math" xmlns:v="urn:schemas-microsoft-com:vml" xmlns:wp14="http://schemas.microsoft.com/office/word/2010/wordprocessingDrawing" xmlns:wp="http://schemas.openxmlformats.org/drawingml/2006/wordprocessingDrawing" xmlns:w10="urn:schemas-microsoft-com:office:word" xmlns:w="http://schemas.openxmlformats.org/wordprocessingml/2006/main" xmlns:w14="http://schemas.microsoft.com/office/word/2010/wordml" xmlns:w15="http://schemas.microsoft.com/office/word/2012/wordml" xmlns:wpg="http://schemas.microsoft.com/office/word/2010/wordprocessingGroup" xmlns:wpi="http://schemas.microsoft.com/office/word/2010/wordprocessingInk" xmlns:wne="http://schemas.microsoft.com/office/word/2006/wordml" xmlns:wps="http://schemas.microsoft.com/office/word/2010/wordprocessingShape" mc:Ignorable="w14 w15 wp14">
-  <w:abstractNum w:abstractNumId="0" w15:restartNumberingAfterBreak="0">
+  <w:abstractNum w:abstractNumId="0">
     <w:nsid w:val="0E4E02FF"/>
     <w:multiLevelType w:val="hybridMultilevel"/>
     <w:tmpl w:val="FD043E96"/>
@@ -4237,7 +4564,7 @@
       </w:pPr>
     </w:lvl>
   </w:abstractNum>
-  <w:abstractNum w:abstractNumId="1" w15:restartNumberingAfterBreak="0">
+  <w:abstractNum w:abstractNumId="1">
     <w:nsid w:val="187D2C43"/>
     <w:multiLevelType w:val="hybridMultilevel"/>
     <w:tmpl w:val="6F405EB0"/>
@@ -4326,7 +4653,7 @@
       </w:pPr>
     </w:lvl>
   </w:abstractNum>
-  <w:abstractNum w:abstractNumId="2" w15:restartNumberingAfterBreak="0">
+  <w:abstractNum w:abstractNumId="2">
     <w:nsid w:val="376A0EC1"/>
     <w:multiLevelType w:val="hybridMultilevel"/>
     <w:tmpl w:val="7F12688A"/>
@@ -4439,7 +4766,7 @@
       </w:rPr>
     </w:lvl>
   </w:abstractNum>
-  <w:abstractNum w:abstractNumId="3" w15:restartNumberingAfterBreak="0">
+  <w:abstractNum w:abstractNumId="3">
     <w:nsid w:val="4B3A2F65"/>
     <w:multiLevelType w:val="hybridMultilevel"/>
     <w:tmpl w:val="61A2F1E2"/>
@@ -4528,7 +4855,7 @@
       </w:pPr>
     </w:lvl>
   </w:abstractNum>
-  <w:abstractNum w:abstractNumId="4" w15:restartNumberingAfterBreak="0">
+  <w:abstractNum w:abstractNumId="4">
     <w:nsid w:val="54E80A9A"/>
     <w:multiLevelType w:val="hybridMultilevel"/>
     <w:tmpl w:val="F0BE63C4"/>
@@ -4617,7 +4944,7 @@
       </w:pPr>
     </w:lvl>
   </w:abstractNum>
-  <w:abstractNum w:abstractNumId="5" w15:restartNumberingAfterBreak="0">
+  <w:abstractNum w:abstractNumId="5">
     <w:nsid w:val="554D2D26"/>
     <w:multiLevelType w:val="hybridMultilevel"/>
     <w:tmpl w:val="F0BE63C4"/>
@@ -4706,7 +5033,7 @@
       </w:pPr>
     </w:lvl>
   </w:abstractNum>
-  <w:abstractNum w:abstractNumId="6" w15:restartNumberingAfterBreak="0">
+  <w:abstractNum w:abstractNumId="6">
     <w:nsid w:val="7B73511D"/>
     <w:multiLevelType w:val="hybridMultilevel"/>
     <w:tmpl w:val="58B80030"/>
@@ -5253,6 +5580,7 @@
       <w:spacing w:after="0" w:line="240" w:lineRule="auto"/>
     </w:pPr>
     <w:tblPr>
+      <w:tblInd w:w="0" w:type="dxa"/>
       <w:tblBorders>
         <w:top w:val="single" w:sz="4" w:space="0" w:color="auto"/>
         <w:left w:val="single" w:sz="4" w:space="0" w:color="auto"/>
@@ -5261,6 +5589,12 @@
         <w:insideH w:val="single" w:sz="4" w:space="0" w:color="auto"/>
         <w:insideV w:val="single" w:sz="4" w:space="0" w:color="auto"/>
       </w:tblBorders>
+      <w:tblCellMar>
+        <w:top w:w="0" w:type="dxa"/>
+        <w:left w:w="108" w:type="dxa"/>
+        <w:bottom w:w="0" w:type="dxa"/>
+        <w:right w:w="108" w:type="dxa"/>
+      </w:tblCellMar>
     </w:tblPr>
   </w:style>
   <w:style w:type="paragraph" w:customStyle="1" w:styleId="western">
@@ -5548,7 +5882,7 @@
 </file>
 
 <file path=customXml/itemProps1.xml><?xml version="1.0" encoding="utf-8"?>
-<ds:datastoreItem xmlns:ds="http://schemas.openxmlformats.org/officeDocument/2006/customXml" ds:itemID="{5B5394AD-5E0B-49E5-A2D0-567413134BF2}">
+<ds:datastoreItem xmlns:ds="http://schemas.openxmlformats.org/officeDocument/2006/customXml" ds:itemID="{0F75FCF9-0218-4E6F-B32C-4BDCDE5261A9}">
   <ds:schemaRefs>
     <ds:schemaRef ds:uri="http://schemas.openxmlformats.org/officeDocument/2006/bibliography"/>
   </ds:schemaRefs>

</xml_diff>

<commit_message>
Added list of producer to edit product list variant
</commit_message>
<xml_diff>
--- a/lab2/Глоссарий и Варианты использования.docx
+++ b/lab2/Глоссарий и Варианты использования.docx
@@ -361,7 +361,6 @@
               </w:rPr>
               <w:t>Каталог (</w:t>
             </w:r>
-            <w:proofErr w:type="spellStart"/>
             <w:r>
               <w:rPr>
                 <w:rFonts w:ascii="Times New Roman" w:hAnsi="Times New Roman" w:cs="Times New Roman"/>
@@ -371,7 +370,6 @@
               </w:rPr>
               <w:t>Catalog</w:t>
             </w:r>
-            <w:proofErr w:type="spellEnd"/>
             <w:r>
               <w:rPr>
                 <w:rFonts w:ascii="Times New Roman" w:hAnsi="Times New Roman" w:cs="Times New Roman"/>
@@ -676,7 +674,6 @@
               </w:rPr>
               <w:t>Управляющий каталогом (</w:t>
             </w:r>
-            <w:proofErr w:type="spellStart"/>
             <w:r>
               <w:rPr>
                 <w:rFonts w:ascii="Times New Roman" w:hAnsi="Times New Roman" w:cs="Times New Roman"/>
@@ -684,17 +681,7 @@
                 <w:szCs w:val="28"/>
                 <w:lang w:val="en-GB"/>
               </w:rPr>
-              <w:t>Catalog</w:t>
-            </w:r>
-            <w:proofErr w:type="spellEnd"/>
-            <w:r>
-              <w:rPr>
-                <w:rFonts w:ascii="Times New Roman" w:hAnsi="Times New Roman" w:cs="Times New Roman"/>
-                <w:sz w:val="28"/>
-                <w:szCs w:val="28"/>
-                <w:lang w:val="en-GB"/>
-              </w:rPr>
-              <w:t xml:space="preserve"> Manager</w:t>
+              <w:t>Catalog Manager</w:t>
             </w:r>
             <w:r>
               <w:rPr>
@@ -933,31 +920,7 @@
                 <w:sz w:val="28"/>
                 <w:szCs w:val="28"/>
               </w:rPr>
-              <w:t xml:space="preserve">Редактирует </w:t>
-            </w:r>
-            <w:r>
-              <w:rPr>
-                <w:rFonts w:ascii="Times New Roman" w:hAnsi="Times New Roman" w:cs="Times New Roman"/>
-                <w:sz w:val="28"/>
-                <w:szCs w:val="28"/>
-              </w:rPr>
-              <w:t>Список компаний по доставке продуктов</w:t>
-            </w:r>
-            <w:r>
-              <w:rPr>
-                <w:rFonts w:ascii="Times New Roman" w:hAnsi="Times New Roman" w:cs="Times New Roman"/>
-                <w:sz w:val="28"/>
-                <w:szCs w:val="28"/>
-              </w:rPr>
-              <w:t>.</w:t>
-            </w:r>
-            <w:r>
-              <w:rPr>
-                <w:rFonts w:ascii="Times New Roman" w:hAnsi="Times New Roman" w:cs="Times New Roman"/>
-                <w:sz w:val="28"/>
-                <w:szCs w:val="28"/>
-              </w:rPr>
-              <w:t xml:space="preserve"> </w:t>
+              <w:t xml:space="preserve">Редактирует Список компаний по доставке продуктов. </w:t>
             </w:r>
           </w:p>
         </w:tc>
@@ -1110,8 +1073,6 @@
               </w:rPr>
               <w:t>Содержит список компаний, осуществляющих доставку продуктов.</w:t>
             </w:r>
-            <w:bookmarkStart w:id="0" w:name="_GoBack"/>
-            <w:bookmarkEnd w:id="0"/>
             <w:r>
               <w:rPr>
                 <w:rFonts w:ascii="Times New Roman" w:hAnsi="Times New Roman" w:cs="Times New Roman"/>
@@ -1893,17 +1854,8 @@
           <w:bCs/>
           <w:lang w:val="en-GB"/>
         </w:rPr>
-        <w:t xml:space="preserve">Create </w:t>
-      </w:r>
-      <w:proofErr w:type="spellStart"/>
-      <w:r>
-        <w:rPr>
-          <w:bCs/>
-          <w:lang w:val="en-GB"/>
-        </w:rPr>
-        <w:t>Catalog</w:t>
-      </w:r>
-      <w:proofErr w:type="spellEnd"/>
+        <w:t>Create Catalog</w:t>
+      </w:r>
       <w:r>
         <w:rPr>
           <w:bCs/>
@@ -2128,7 +2080,6 @@
         </w:rPr>
         <w:t xml:space="preserve"> </w:t>
       </w:r>
-      <w:proofErr w:type="spellStart"/>
       <w:r>
         <w:rPr>
           <w:bCs/>
@@ -2136,7 +2087,6 @@
         </w:rPr>
         <w:t>Catalog</w:t>
       </w:r>
-      <w:proofErr w:type="spellEnd"/>
       <w:r>
         <w:rPr>
           <w:bCs/>
@@ -2210,17 +2160,8 @@
           <w:bCs/>
           <w:lang w:val="en-GB"/>
         </w:rPr>
-        <w:t xml:space="preserve">Edit </w:t>
-      </w:r>
-      <w:proofErr w:type="spellStart"/>
-      <w:r>
-        <w:rPr>
-          <w:bCs/>
-          <w:lang w:val="en-GB"/>
-        </w:rPr>
-        <w:t>Catalog</w:t>
-      </w:r>
-      <w:proofErr w:type="spellEnd"/>
+        <w:t>Edit Catalog</w:t>
+      </w:r>
       <w:r>
         <w:rPr>
           <w:bCs/>
@@ -2244,17 +2185,8 @@
           <w:bCs/>
           <w:lang w:val="en-GB"/>
         </w:rPr>
-        <w:t xml:space="preserve">Publish </w:t>
-      </w:r>
-      <w:proofErr w:type="spellStart"/>
-      <w:r>
-        <w:rPr>
-          <w:bCs/>
-          <w:lang w:val="en-GB"/>
-        </w:rPr>
-        <w:t>Catalog</w:t>
-      </w:r>
-      <w:proofErr w:type="spellEnd"/>
+        <w:t>Publish Catalog</w:t>
+      </w:r>
       <w:r>
         <w:rPr>
           <w:bCs/>
@@ -2354,13 +2286,7 @@
         <w:rPr>
           <w:bCs/>
         </w:rPr>
-        <w:t xml:space="preserve"> </w:t>
-      </w:r>
-      <w:r>
-        <w:rPr>
-          <w:bCs/>
-        </w:rPr>
-        <w:t>заказа</w:t>
+        <w:t xml:space="preserve"> заказа</w:t>
       </w:r>
       <w:r>
         <w:rPr>
@@ -2776,7 +2702,6 @@
               </w:rPr>
               <w:t>Управляющий каталогом (</w:t>
             </w:r>
-            <w:proofErr w:type="spellStart"/>
             <w:r>
               <w:rPr>
                 <w:rFonts w:ascii="Times New Roman" w:hAnsi="Times New Roman" w:cs="Times New Roman"/>
@@ -2784,17 +2709,7 @@
                 <w:szCs w:val="28"/>
                 <w:lang w:val="en-GB"/>
               </w:rPr>
-              <w:t>Catalog</w:t>
-            </w:r>
-            <w:proofErr w:type="spellEnd"/>
-            <w:r>
-              <w:rPr>
-                <w:rFonts w:ascii="Times New Roman" w:hAnsi="Times New Roman" w:cs="Times New Roman"/>
-                <w:sz w:val="28"/>
-                <w:szCs w:val="28"/>
-                <w:lang w:val="en-GB"/>
-              </w:rPr>
-              <w:t xml:space="preserve"> Manager</w:t>
+              <w:t>Catalog Manager</w:t>
             </w:r>
             <w:r>
               <w:rPr>
@@ -3341,7 +3256,6 @@
         <w:lastRenderedPageBreak/>
         <w:t xml:space="preserve">Вариант использования </w:t>
       </w:r>
-      <w:proofErr w:type="spellStart"/>
       <w:r>
         <w:rPr>
           <w:b/>
@@ -3352,7 +3266,6 @@
         </w:rPr>
         <w:t>CreateOrder</w:t>
       </w:r>
-      <w:proofErr w:type="spellEnd"/>
     </w:p>
     <w:p>
       <w:pPr>
@@ -4154,7 +4067,13 @@
         </w:numPr>
       </w:pPr>
       <w:r>
-        <w:t>Система выводит пустую форму о продукте с возможностью редактирования информации.</w:t>
+        <w:t xml:space="preserve">Система выводит </w:t>
+      </w:r>
+      <w:r>
+        <w:t>список производителей</w:t>
+      </w:r>
+      <w:r>
+        <w:t>.</w:t>
       </w:r>
     </w:p>
     <w:p>
@@ -4166,7 +4085,7 @@
         </w:numPr>
       </w:pPr>
       <w:r>
-        <w:t>Управляющий редактирует информацию.</w:t>
+        <w:t>Управляющий выбирает производителя и нажимает на кнопку создать продукт.</w:t>
       </w:r>
     </w:p>
     <w:p>
@@ -4178,6 +4097,30 @@
         </w:numPr>
       </w:pPr>
       <w:r>
+        <w:t>Система выводит пустую форму о продукте с возможностью редактирования информации.</w:t>
+      </w:r>
+    </w:p>
+    <w:p>
+      <w:pPr>
+        <w:pStyle w:val="western"/>
+        <w:numPr>
+          <w:ilvl w:val="0"/>
+          <w:numId w:val="5"/>
+        </w:numPr>
+      </w:pPr>
+      <w:r>
+        <w:t>Управляющий редактирует информацию.</w:t>
+      </w:r>
+    </w:p>
+    <w:p>
+      <w:pPr>
+        <w:pStyle w:val="western"/>
+        <w:numPr>
+          <w:ilvl w:val="0"/>
+          <w:numId w:val="5"/>
+        </w:numPr>
+      </w:pPr>
+      <w:r>
         <w:t>Система добавляет запись.</w:t>
       </w:r>
     </w:p>
@@ -4202,7 +4145,7 @@
         </w:numPr>
       </w:pPr>
       <w:r>
-        <w:t>Система выводит список существующих продуктов.</w:t>
+        <w:t>Система выводит список производителей.</w:t>
       </w:r>
     </w:p>
     <w:p>
@@ -4214,7 +4157,13 @@
         </w:numPr>
       </w:pPr>
       <w:r>
-        <w:t>Система выполняет поиск в списке продуктов.</w:t>
+        <w:t xml:space="preserve">Управляющий выбирает производителя и нажимает на кнопку </w:t>
+      </w:r>
+      <w:r>
+        <w:t>отобразить продукты</w:t>
+      </w:r>
+      <w:r>
+        <w:t>.</w:t>
       </w:r>
     </w:p>
     <w:p>
@@ -4226,7 +4175,7 @@
         </w:numPr>
       </w:pPr>
       <w:r>
-        <w:t>Управляющий выбирает.</w:t>
+        <w:t>Система выводит список продуктов.</w:t>
       </w:r>
     </w:p>
     <w:p>
@@ -4238,7 +4187,7 @@
         </w:numPr>
       </w:pPr>
       <w:r>
-        <w:t>Система выводит заполненную форму о продукте с возможностью редактирования информации.</w:t>
+        <w:t>Система выполняет поиск в списке продуктов.</w:t>
       </w:r>
     </w:p>
     <w:p>
@@ -4250,7 +4199,7 @@
         </w:numPr>
       </w:pPr>
       <w:r>
-        <w:t>Управляющий редактирует информацию.</w:t>
+        <w:t>Управляющий выбирает.</w:t>
       </w:r>
     </w:p>
     <w:p>
@@ -4262,7 +4211,7 @@
         </w:numPr>
       </w:pPr>
       <w:r>
-        <w:t>Система сохраняет запись.</w:t>
+        <w:t>Система выводит заполненную форму о продукте с возможностью редактирования информации.</w:t>
       </w:r>
     </w:p>
     <w:p>
@@ -4274,6 +4223,30 @@
         </w:numPr>
       </w:pPr>
       <w:r>
+        <w:t>Управляющий редактирует информацию.</w:t>
+      </w:r>
+    </w:p>
+    <w:p>
+      <w:pPr>
+        <w:pStyle w:val="western"/>
+        <w:numPr>
+          <w:ilvl w:val="0"/>
+          <w:numId w:val="7"/>
+        </w:numPr>
+      </w:pPr>
+      <w:r>
+        <w:t>Система сохраняет запись.</w:t>
+      </w:r>
+    </w:p>
+    <w:p>
+      <w:pPr>
+        <w:pStyle w:val="western"/>
+        <w:numPr>
+          <w:ilvl w:val="0"/>
+          <w:numId w:val="7"/>
+        </w:numPr>
+      </w:pPr>
+      <w:r>
         <w:t>Система выводит список изменений в продукте.</w:t>
       </w:r>
       <w:r>
@@ -4305,7 +4278,7 @@
         </w:numPr>
       </w:pPr>
       <w:r>
-        <w:t>Система выводит список существующих продуктов.</w:t>
+        <w:t>Система выводит список производителей.</w:t>
       </w:r>
     </w:p>
     <w:p>
@@ -4317,8 +4290,16 @@
         </w:numPr>
       </w:pPr>
       <w:r>
-        <w:t>Система выполняет поиск в списке продуктов.</w:t>
-      </w:r>
+        <w:t xml:space="preserve">Управляющий выбирает производителя и нажимает на кнопку </w:t>
+      </w:r>
+      <w:r>
+        <w:t>отобразить продукты</w:t>
+      </w:r>
+      <w:r>
+        <w:t>.</w:t>
+      </w:r>
+      <w:bookmarkStart w:id="0" w:name="_GoBack"/>
+      <w:bookmarkEnd w:id="0"/>
     </w:p>
     <w:p>
       <w:pPr>
@@ -4329,7 +4310,7 @@
         </w:numPr>
       </w:pPr>
       <w:r>
-        <w:t>Управляющий выбирает.</w:t>
+        <w:t>Система выводит список продуктов.</w:t>
       </w:r>
     </w:p>
     <w:p>
@@ -4341,7 +4322,8 @@
         </w:numPr>
       </w:pPr>
       <w:r>
-        <w:t>Система удаляет запись.</w:t>
+        <w:lastRenderedPageBreak/>
+        <w:t>Система выполняет поиск в списке продуктов.</w:t>
       </w:r>
     </w:p>
     <w:p>
@@ -4353,6 +4335,30 @@
         </w:numPr>
       </w:pPr>
       <w:r>
+        <w:t>Управляющий выбирает.</w:t>
+      </w:r>
+    </w:p>
+    <w:p>
+      <w:pPr>
+        <w:pStyle w:val="western"/>
+        <w:numPr>
+          <w:ilvl w:val="0"/>
+          <w:numId w:val="6"/>
+        </w:numPr>
+      </w:pPr>
+      <w:r>
+        <w:t>Система удаляет запись.</w:t>
+      </w:r>
+    </w:p>
+    <w:p>
+      <w:pPr>
+        <w:pStyle w:val="western"/>
+        <w:numPr>
+          <w:ilvl w:val="0"/>
+          <w:numId w:val="6"/>
+        </w:numPr>
+      </w:pPr>
+      <w:r>
         <w:t>Система выводит текущий список продуктов.</w:t>
       </w:r>
     </w:p>
@@ -4387,7 +4393,6 @@
         <w:pStyle w:val="western"/>
       </w:pPr>
       <w:r>
-        <w:lastRenderedPageBreak/>
         <w:t>Если окажется, что база данных недоступна, то система выдает сообщение об ошибке. После подтверждения этого сообщения вариант использования завершается.</w:t>
       </w:r>
     </w:p>
@@ -4475,7 +4480,7 @@
 
 <file path=word/numbering.xml><?xml version="1.0" encoding="utf-8"?>
 <w:numbering xmlns:wpc="http://schemas.microsoft.com/office/word/2010/wordprocessingCanvas" xmlns:mc="http://schemas.openxmlformats.org/markup-compatibility/2006" xmlns:o="urn:schemas-microsoft-com:office:office" xmlns:r="http://schemas.openxmlformats.org/officeDocument/2006/relationships" xmlns:m="http://schemas.openxmlformats.org/officeDocument/2006/math" xmlns:v="urn:schemas-microsoft-com:vml" xmlns:wp14="http://schemas.microsoft.com/office/word/2010/wordprocessingDrawing" xmlns:wp="http://schemas.openxmlformats.org/drawingml/2006/wordprocessingDrawing" xmlns:w10="urn:schemas-microsoft-com:office:word" xmlns:w="http://schemas.openxmlformats.org/wordprocessingml/2006/main" xmlns:w14="http://schemas.microsoft.com/office/word/2010/wordml" xmlns:w15="http://schemas.microsoft.com/office/word/2012/wordml" xmlns:wpg="http://schemas.microsoft.com/office/word/2010/wordprocessingGroup" xmlns:wpi="http://schemas.microsoft.com/office/word/2010/wordprocessingInk" xmlns:wne="http://schemas.microsoft.com/office/word/2006/wordml" xmlns:wps="http://schemas.microsoft.com/office/word/2010/wordprocessingShape" mc:Ignorable="w14 w15 wp14">
-  <w:abstractNum w:abstractNumId="0">
+  <w:abstractNum w:abstractNumId="0" w15:restartNumberingAfterBreak="0">
     <w:nsid w:val="0E4E02FF"/>
     <w:multiLevelType w:val="hybridMultilevel"/>
     <w:tmpl w:val="FD043E96"/>
@@ -4564,7 +4569,7 @@
       </w:pPr>
     </w:lvl>
   </w:abstractNum>
-  <w:abstractNum w:abstractNumId="1">
+  <w:abstractNum w:abstractNumId="1" w15:restartNumberingAfterBreak="0">
     <w:nsid w:val="187D2C43"/>
     <w:multiLevelType w:val="hybridMultilevel"/>
     <w:tmpl w:val="6F405EB0"/>
@@ -4653,7 +4658,7 @@
       </w:pPr>
     </w:lvl>
   </w:abstractNum>
-  <w:abstractNum w:abstractNumId="2">
+  <w:abstractNum w:abstractNumId="2" w15:restartNumberingAfterBreak="0">
     <w:nsid w:val="376A0EC1"/>
     <w:multiLevelType w:val="hybridMultilevel"/>
     <w:tmpl w:val="7F12688A"/>
@@ -4766,7 +4771,7 @@
       </w:rPr>
     </w:lvl>
   </w:abstractNum>
-  <w:abstractNum w:abstractNumId="3">
+  <w:abstractNum w:abstractNumId="3" w15:restartNumberingAfterBreak="0">
     <w:nsid w:val="4B3A2F65"/>
     <w:multiLevelType w:val="hybridMultilevel"/>
     <w:tmpl w:val="61A2F1E2"/>
@@ -4855,7 +4860,7 @@
       </w:pPr>
     </w:lvl>
   </w:abstractNum>
-  <w:abstractNum w:abstractNumId="4">
+  <w:abstractNum w:abstractNumId="4" w15:restartNumberingAfterBreak="0">
     <w:nsid w:val="54E80A9A"/>
     <w:multiLevelType w:val="hybridMultilevel"/>
     <w:tmpl w:val="F0BE63C4"/>
@@ -4944,7 +4949,7 @@
       </w:pPr>
     </w:lvl>
   </w:abstractNum>
-  <w:abstractNum w:abstractNumId="5">
+  <w:abstractNum w:abstractNumId="5" w15:restartNumberingAfterBreak="0">
     <w:nsid w:val="554D2D26"/>
     <w:multiLevelType w:val="hybridMultilevel"/>
     <w:tmpl w:val="F0BE63C4"/>
@@ -5033,7 +5038,7 @@
       </w:pPr>
     </w:lvl>
   </w:abstractNum>
-  <w:abstractNum w:abstractNumId="6">
+  <w:abstractNum w:abstractNumId="6" w15:restartNumberingAfterBreak="0">
     <w:nsid w:val="7B73511D"/>
     <w:multiLevelType w:val="hybridMultilevel"/>
     <w:tmpl w:val="58B80030"/>
@@ -5580,7 +5585,6 @@
       <w:spacing w:after="0" w:line="240" w:lineRule="auto"/>
     </w:pPr>
     <w:tblPr>
-      <w:tblInd w:w="0" w:type="dxa"/>
       <w:tblBorders>
         <w:top w:val="single" w:sz="4" w:space="0" w:color="auto"/>
         <w:left w:val="single" w:sz="4" w:space="0" w:color="auto"/>
@@ -5589,12 +5593,6 @@
         <w:insideH w:val="single" w:sz="4" w:space="0" w:color="auto"/>
         <w:insideV w:val="single" w:sz="4" w:space="0" w:color="auto"/>
       </w:tblBorders>
-      <w:tblCellMar>
-        <w:top w:w="0" w:type="dxa"/>
-        <w:left w:w="108" w:type="dxa"/>
-        <w:bottom w:w="0" w:type="dxa"/>
-        <w:right w:w="108" w:type="dxa"/>
-      </w:tblCellMar>
     </w:tblPr>
   </w:style>
   <w:style w:type="paragraph" w:customStyle="1" w:styleId="western">
@@ -5882,7 +5880,7 @@
 </file>
 
 <file path=customXml/itemProps1.xml><?xml version="1.0" encoding="utf-8"?>
-<ds:datastoreItem xmlns:ds="http://schemas.openxmlformats.org/officeDocument/2006/customXml" ds:itemID="{0F75FCF9-0218-4E6F-B32C-4BDCDE5261A9}">
+<ds:datastoreItem xmlns:ds="http://schemas.openxmlformats.org/officeDocument/2006/customXml" ds:itemID="{ED7C5C5A-B437-4131-883A-A86B331212A7}">
   <ds:schemaRefs>
     <ds:schemaRef ds:uri="http://schemas.openxmlformats.org/officeDocument/2006/bibliography"/>
   </ds:schemaRefs>

</xml_diff>

<commit_message>
variant assign company to order added
</commit_message>
<xml_diff>
--- a/lab2/Глоссарий и Варианты использования.docx
+++ b/lab2/Глоссарий и Варианты использования.docx
@@ -1,6 +1,6 @@
 
 <file path=word/document.xml><?xml version="1.0" encoding="utf-8"?>
-<w:document xmlns:wpc="http://schemas.microsoft.com/office/word/2010/wordprocessingCanvas" xmlns:mc="http://schemas.openxmlformats.org/markup-compatibility/2006" xmlns:o="urn:schemas-microsoft-com:office:office" xmlns:r="http://schemas.openxmlformats.org/officeDocument/2006/relationships" xmlns:m="http://schemas.openxmlformats.org/officeDocument/2006/math" xmlns:v="urn:schemas-microsoft-com:vml" xmlns:wp14="http://schemas.microsoft.com/office/word/2010/wordprocessingDrawing" xmlns:wp="http://schemas.openxmlformats.org/drawingml/2006/wordprocessingDrawing" xmlns:w10="urn:schemas-microsoft-com:office:word" xmlns:w="http://schemas.openxmlformats.org/wordprocessingml/2006/main" xmlns:w14="http://schemas.microsoft.com/office/word/2010/wordml" xmlns:w15="http://schemas.microsoft.com/office/word/2012/wordml" xmlns:wpg="http://schemas.microsoft.com/office/word/2010/wordprocessingGroup" xmlns:wpi="http://schemas.microsoft.com/office/word/2010/wordprocessingInk" xmlns:wne="http://schemas.microsoft.com/office/word/2006/wordml" xmlns:wps="http://schemas.microsoft.com/office/word/2010/wordprocessingShape" mc:Ignorable="w14 w15 wp14">
+<w:document xmlns:wpc="http://schemas.microsoft.com/office/word/2010/wordprocessingCanvas" xmlns:cx="http://schemas.microsoft.com/office/drawing/2014/chartex" xmlns:cx1="http://schemas.microsoft.com/office/drawing/2015/9/8/chartex" xmlns:cx2="http://schemas.microsoft.com/office/drawing/2015/10/21/chartex" xmlns:cx3="http://schemas.microsoft.com/office/drawing/2016/5/9/chartex" xmlns:cx4="http://schemas.microsoft.com/office/drawing/2016/5/10/chartex" xmlns:cx5="http://schemas.microsoft.com/office/drawing/2016/5/11/chartex" xmlns:cx6="http://schemas.microsoft.com/office/drawing/2016/5/12/chartex" xmlns:cx7="http://schemas.microsoft.com/office/drawing/2016/5/13/chartex" xmlns:cx8="http://schemas.microsoft.com/office/drawing/2016/5/14/chartex" xmlns:mc="http://schemas.openxmlformats.org/markup-compatibility/2006" xmlns:aink="http://schemas.microsoft.com/office/drawing/2016/ink" xmlns:am3d="http://schemas.microsoft.com/office/drawing/2017/model3d" xmlns:o="urn:schemas-microsoft-com:office:office" xmlns:r="http://schemas.openxmlformats.org/officeDocument/2006/relationships" xmlns:m="http://schemas.openxmlformats.org/officeDocument/2006/math" xmlns:v="urn:schemas-microsoft-com:vml" xmlns:wp14="http://schemas.microsoft.com/office/word/2010/wordprocessingDrawing" xmlns:wp="http://schemas.openxmlformats.org/drawingml/2006/wordprocessingDrawing" xmlns:w10="urn:schemas-microsoft-com:office:word" xmlns:w="http://schemas.openxmlformats.org/wordprocessingml/2006/main" xmlns:w14="http://schemas.microsoft.com/office/word/2010/wordml" xmlns:w15="http://schemas.microsoft.com/office/word/2012/wordml" xmlns:w16cex="http://schemas.microsoft.com/office/word/2018/wordml/cex" xmlns:w16cid="http://schemas.microsoft.com/office/word/2016/wordml/cid" xmlns:w16="http://schemas.microsoft.com/office/word/2018/wordml" xmlns:w16sdtdh="http://schemas.microsoft.com/office/word/2020/wordml/sdtdatahash" xmlns:w16se="http://schemas.microsoft.com/office/word/2015/wordml/symex" xmlns:wpg="http://schemas.microsoft.com/office/word/2010/wordprocessingGroup" xmlns:wpi="http://schemas.microsoft.com/office/word/2010/wordprocessingInk" xmlns:wne="http://schemas.microsoft.com/office/word/2006/wordml" xmlns:wps="http://schemas.microsoft.com/office/word/2010/wordprocessingShape" mc:Ignorable="w14 w15 w16se w16cid w16 w16cex w16sdtdh wp14">
   <w:body>
     <w:p>
       <w:pPr>
@@ -308,7 +308,23 @@
                 <w:sz w:val="28"/>
                 <w:szCs w:val="28"/>
               </w:rPr>
-              <w:t>Продукт, предоставляемый Компанией.</w:t>
+              <w:t xml:space="preserve">Продукт, предоставляемый </w:t>
+            </w:r>
+            <w:r>
+              <w:rPr>
+                <w:rFonts w:ascii="Times New Roman" w:hAnsi="Times New Roman" w:cs="Times New Roman"/>
+                <w:sz w:val="28"/>
+                <w:szCs w:val="28"/>
+              </w:rPr>
+              <w:t>Производителем</w:t>
+            </w:r>
+            <w:r>
+              <w:rPr>
+                <w:rFonts w:ascii="Times New Roman" w:hAnsi="Times New Roman" w:cs="Times New Roman"/>
+                <w:sz w:val="28"/>
+                <w:szCs w:val="28"/>
+              </w:rPr>
+              <w:t>.</w:t>
             </w:r>
           </w:p>
         </w:tc>
@@ -1363,7 +1379,23 @@
                 <w:sz w:val="28"/>
                 <w:szCs w:val="28"/>
               </w:rPr>
-              <w:t>База Данных(</w:t>
+              <w:t>База Данных</w:t>
+            </w:r>
+            <w:r>
+              <w:rPr>
+                <w:rFonts w:ascii="Times New Roman" w:hAnsi="Times New Roman" w:cs="Times New Roman"/>
+                <w:sz w:val="28"/>
+                <w:szCs w:val="28"/>
+              </w:rPr>
+              <w:t xml:space="preserve"> </w:t>
+            </w:r>
+            <w:r>
+              <w:rPr>
+                <w:rFonts w:ascii="Times New Roman" w:hAnsi="Times New Roman" w:cs="Times New Roman"/>
+                <w:sz w:val="28"/>
+                <w:szCs w:val="28"/>
+              </w:rPr>
+              <w:t>(</w:t>
             </w:r>
             <w:r>
               <w:rPr>
@@ -1490,6 +1522,7 @@
           </w:tcPr>
           <w:p>
             <w:pPr>
+              <w:jc w:val="center"/>
               <w:rPr>
                 <w:rFonts w:ascii="Times New Roman" w:hAnsi="Times New Roman" w:cs="Times New Roman"/>
                 <w:sz w:val="28"/>
@@ -1588,6 +1621,7 @@
           </w:tcPr>
           <w:p>
             <w:pPr>
+              <w:jc w:val="center"/>
               <w:rPr>
                 <w:rFonts w:ascii="Times New Roman" w:hAnsi="Times New Roman" w:cs="Times New Roman"/>
                 <w:sz w:val="28"/>
@@ -1687,6 +1721,7 @@
           </w:tcPr>
           <w:p>
             <w:pPr>
+              <w:jc w:val="center"/>
               <w:rPr>
                 <w:rFonts w:ascii="Times New Roman" w:hAnsi="Times New Roman" w:cs="Times New Roman"/>
                 <w:sz w:val="28"/>
@@ -2362,14 +2397,6 @@
                 <w:szCs w:val="28"/>
               </w:rPr>
             </w:pPr>
-            <w:r>
-              <w:rPr>
-                <w:rFonts w:ascii="Times New Roman" w:hAnsi="Times New Roman" w:cs="Times New Roman"/>
-                <w:sz w:val="28"/>
-                <w:szCs w:val="28"/>
-              </w:rPr>
-              <w:t>1.</w:t>
-            </w:r>
           </w:p>
         </w:tc>
         <w:tc>
@@ -3264,7 +3291,26 @@
           <w:szCs w:val="32"/>
           <w:lang w:val="en-US"/>
         </w:rPr>
-        <w:t>CreateOrder</w:t>
+        <w:t>Create</w:t>
+      </w:r>
+      <w:r>
+        <w:rPr>
+          <w:b/>
+          <w:bCs/>
+          <w:sz w:val="32"/>
+          <w:szCs w:val="32"/>
+        </w:rPr>
+        <w:t xml:space="preserve"> </w:t>
+      </w:r>
+      <w:r>
+        <w:rPr>
+          <w:b/>
+          <w:bCs/>
+          <w:sz w:val="32"/>
+          <w:szCs w:val="32"/>
+          <w:lang w:val="en-US"/>
+        </w:rPr>
+        <w:t>Order</w:t>
       </w:r>
     </w:p>
     <w:p>
@@ -3526,7 +3572,25 @@
           <w:i/>
           <w:iCs/>
         </w:rPr>
-        <w:t>База заказов недоступна</w:t>
+        <w:t xml:space="preserve">База </w:t>
+      </w:r>
+      <w:r>
+        <w:rPr>
+          <w:b/>
+          <w:bCs/>
+          <w:i/>
+          <w:iCs/>
+        </w:rPr>
+        <w:t>данных</w:t>
+      </w:r>
+      <w:r>
+        <w:rPr>
+          <w:b/>
+          <w:bCs/>
+          <w:i/>
+          <w:iCs/>
+        </w:rPr>
+        <w:t xml:space="preserve"> недоступна</w:t>
       </w:r>
     </w:p>
     <w:p>
@@ -3631,12 +3695,6 @@
       <w:pPr>
         <w:pStyle w:val="western"/>
         <w:spacing w:before="60" w:beforeAutospacing="0" w:after="60" w:afterAutospacing="0"/>
-      </w:pPr>
-    </w:p>
-    <w:p>
-      <w:pPr>
-        <w:pStyle w:val="western"/>
-        <w:spacing w:before="60" w:beforeAutospacing="0" w:after="60" w:afterAutospacing="0"/>
         <w:jc w:val="center"/>
       </w:pPr>
       <w:r>
@@ -3646,6 +3704,7 @@
           <w:sz w:val="32"/>
           <w:szCs w:val="32"/>
         </w:rPr>
+        <w:lastRenderedPageBreak/>
         <w:t xml:space="preserve">Вариант использования </w:t>
       </w:r>
       <w:r>
@@ -3824,7 +3883,19 @@
         <w:t xml:space="preserve">6. Система </w:t>
       </w:r>
       <w:r>
-        <w:t xml:space="preserve">после отверждения </w:t>
+        <w:t xml:space="preserve">после </w:t>
+      </w:r>
+      <w:r>
+        <w:t>п</w:t>
+      </w:r>
+      <w:r>
+        <w:t>о</w:t>
+      </w:r>
+      <w:r>
+        <w:t>д</w:t>
+      </w:r>
+      <w:r>
+        <w:t xml:space="preserve">тверждения </w:t>
       </w:r>
       <w:r>
         <w:t>сохраняет каталог в Список каталогов.</w:t>
@@ -3917,12 +3988,6 @@
     <w:p>
       <w:pPr>
         <w:pStyle w:val="western"/>
-        <w:spacing w:before="60" w:beforeAutospacing="0" w:after="60" w:afterAutospacing="0"/>
-      </w:pPr>
-    </w:p>
-    <w:p>
-      <w:pPr>
-        <w:pStyle w:val="western"/>
       </w:pPr>
       <w:r>
         <w:rPr>
@@ -3931,6 +3996,7 @@
           <w:sz w:val="32"/>
           <w:szCs w:val="32"/>
         </w:rPr>
+        <w:lastRenderedPageBreak/>
         <w:t xml:space="preserve">Вариант использования </w:t>
       </w:r>
       <w:r>
@@ -3999,7 +4065,13 @@
         <w:pStyle w:val="western"/>
       </w:pPr>
       <w:r>
-        <w:t>Данный вариант использования позволяет управляющему продукцией изменить список продукт – добавить, удалить, изменить продукт.</w:t>
+        <w:t>Данный вариант использования позволяет управляющему продукцией изменить список продукт</w:t>
+      </w:r>
+      <w:r>
+        <w:t>ов</w:t>
+      </w:r>
+      <w:r>
+        <w:t xml:space="preserve"> – добавить, удалить, изменить продукт.</w:t>
       </w:r>
     </w:p>
     <w:p>
@@ -4067,13 +4139,7 @@
         </w:numPr>
       </w:pPr>
       <w:r>
-        <w:t xml:space="preserve">Система выводит </w:t>
-      </w:r>
-      <w:r>
-        <w:t>список производителей</w:t>
-      </w:r>
-      <w:r>
-        <w:t>.</w:t>
+        <w:t>Система выводит список производителей.</w:t>
       </w:r>
     </w:p>
     <w:p>
@@ -4298,8 +4364,6 @@
       <w:r>
         <w:t>.</w:t>
       </w:r>
-      <w:bookmarkStart w:id="0" w:name="_GoBack"/>
-      <w:bookmarkEnd w:id="0"/>
     </w:p>
     <w:p>
       <w:pPr>
@@ -4322,7 +4386,6 @@
         </w:numPr>
       </w:pPr>
       <w:r>
-        <w:lastRenderedPageBreak/>
         <w:t>Система выполняет поиск в списке продуктов.</w:t>
       </w:r>
     </w:p>
@@ -4347,6 +4410,7 @@
         </w:numPr>
       </w:pPr>
       <w:r>
+        <w:lastRenderedPageBreak/>
         <w:t>Система удаляет запись.</w:t>
       </w:r>
     </w:p>
@@ -4467,6 +4531,477 @@
       <w:r>
         <w:t>Изменены существующие продукты.</w:t>
       </w:r>
+    </w:p>
+    <w:p>
+      <w:pPr>
+        <w:spacing w:line="259" w:lineRule="auto"/>
+      </w:pPr>
+      <w:r>
+        <w:br w:type="page"/>
+      </w:r>
+    </w:p>
+    <w:p>
+      <w:pPr>
+        <w:pStyle w:val="western"/>
+      </w:pPr>
+      <w:r>
+        <w:rPr>
+          <w:b/>
+          <w:bCs/>
+          <w:sz w:val="32"/>
+          <w:szCs w:val="32"/>
+        </w:rPr>
+        <w:lastRenderedPageBreak/>
+        <w:t>Вариант</w:t>
+      </w:r>
+      <w:r>
+        <w:rPr>
+          <w:b/>
+          <w:bCs/>
+          <w:sz w:val="32"/>
+          <w:szCs w:val="32"/>
+        </w:rPr>
+        <w:t xml:space="preserve"> </w:t>
+      </w:r>
+      <w:r>
+        <w:rPr>
+          <w:b/>
+          <w:bCs/>
+          <w:sz w:val="32"/>
+          <w:szCs w:val="32"/>
+        </w:rPr>
+        <w:t>использования</w:t>
+      </w:r>
+      <w:r>
+        <w:rPr>
+          <w:b/>
+          <w:bCs/>
+          <w:sz w:val="32"/>
+          <w:szCs w:val="32"/>
+        </w:rPr>
+        <w:t xml:space="preserve"> </w:t>
+      </w:r>
+      <w:r>
+        <w:rPr>
+          <w:b/>
+          <w:bCs/>
+          <w:sz w:val="32"/>
+          <w:szCs w:val="32"/>
+          <w:lang w:val="en-US"/>
+        </w:rPr>
+        <w:t>Assign</w:t>
+      </w:r>
+      <w:r>
+        <w:rPr>
+          <w:b/>
+          <w:bCs/>
+          <w:sz w:val="32"/>
+          <w:szCs w:val="32"/>
+        </w:rPr>
+        <w:t xml:space="preserve"> </w:t>
+      </w:r>
+      <w:r>
+        <w:rPr>
+          <w:b/>
+          <w:bCs/>
+          <w:sz w:val="32"/>
+          <w:szCs w:val="32"/>
+          <w:lang w:val="en-US"/>
+        </w:rPr>
+        <w:t>Company</w:t>
+      </w:r>
+      <w:r>
+        <w:rPr>
+          <w:b/>
+          <w:bCs/>
+          <w:sz w:val="32"/>
+          <w:szCs w:val="32"/>
+        </w:rPr>
+        <w:t xml:space="preserve"> </w:t>
+      </w:r>
+      <w:r>
+        <w:rPr>
+          <w:b/>
+          <w:bCs/>
+          <w:sz w:val="32"/>
+          <w:szCs w:val="32"/>
+          <w:lang w:val="en-US"/>
+        </w:rPr>
+        <w:t>To</w:t>
+      </w:r>
+      <w:r>
+        <w:rPr>
+          <w:b/>
+          <w:bCs/>
+          <w:sz w:val="32"/>
+          <w:szCs w:val="32"/>
+        </w:rPr>
+        <w:t xml:space="preserve"> </w:t>
+      </w:r>
+      <w:r>
+        <w:rPr>
+          <w:b/>
+          <w:bCs/>
+          <w:sz w:val="32"/>
+          <w:szCs w:val="32"/>
+          <w:lang w:val="en-US"/>
+        </w:rPr>
+        <w:t>Order</w:t>
+      </w:r>
+    </w:p>
+    <w:p>
+      <w:pPr>
+        <w:pStyle w:val="western"/>
+      </w:pPr>
+      <w:r>
+        <w:rPr>
+          <w:b/>
+          <w:bCs/>
+        </w:rPr>
+        <w:t>Краткое описание</w:t>
+      </w:r>
+    </w:p>
+    <w:p>
+      <w:pPr>
+        <w:pStyle w:val="western"/>
+      </w:pPr>
+      <w:r>
+        <w:t xml:space="preserve">Данный вариант использования позволяет управляющему доставкой назначить компанию по доставке </w:t>
+      </w:r>
+      <w:r>
+        <w:t>заказу</w:t>
+      </w:r>
+      <w:r>
+        <w:t xml:space="preserve"> из списка компаний по доставке.</w:t>
+      </w:r>
+    </w:p>
+    <w:p>
+      <w:pPr>
+        <w:pStyle w:val="western"/>
+        <w:rPr>
+          <w:b/>
+          <w:bCs/>
+        </w:rPr>
+      </w:pPr>
+      <w:r>
+        <w:rPr>
+          <w:b/>
+          <w:bCs/>
+        </w:rPr>
+        <w:t>Основной поток событий</w:t>
+      </w:r>
+    </w:p>
+    <w:p>
+      <w:pPr>
+        <w:pStyle w:val="western"/>
+        <w:numPr>
+          <w:ilvl w:val="0"/>
+          <w:numId w:val="8"/>
+        </w:numPr>
+      </w:pPr>
+      <w:r>
+        <w:t xml:space="preserve">Система </w:t>
+      </w:r>
+      <w:r>
+        <w:t>отображает список заказов для назначения транспортной компании.</w:t>
+      </w:r>
+    </w:p>
+    <w:p>
+      <w:pPr>
+        <w:pStyle w:val="western"/>
+        <w:numPr>
+          <w:ilvl w:val="0"/>
+          <w:numId w:val="8"/>
+        </w:numPr>
+      </w:pPr>
+      <w:r>
+        <w:t>Управляющий выбирает заказ из списка</w:t>
+      </w:r>
+      <w:r>
+        <w:t xml:space="preserve"> заказов</w:t>
+      </w:r>
+      <w:r>
+        <w:t>.</w:t>
+      </w:r>
+    </w:p>
+    <w:p>
+      <w:pPr>
+        <w:pStyle w:val="western"/>
+        <w:numPr>
+          <w:ilvl w:val="0"/>
+          <w:numId w:val="8"/>
+        </w:numPr>
+      </w:pPr>
+      <w:r>
+        <w:t>Система отображает информацию о выбранном заказе.</w:t>
+      </w:r>
+    </w:p>
+    <w:p>
+      <w:pPr>
+        <w:pStyle w:val="western"/>
+        <w:numPr>
+          <w:ilvl w:val="0"/>
+          <w:numId w:val="8"/>
+        </w:numPr>
+      </w:pPr>
+      <w:r>
+        <w:t>Система выводит список компаний по доставке.</w:t>
+      </w:r>
+    </w:p>
+    <w:p>
+      <w:pPr>
+        <w:pStyle w:val="western"/>
+        <w:numPr>
+          <w:ilvl w:val="0"/>
+          <w:numId w:val="8"/>
+        </w:numPr>
+      </w:pPr>
+      <w:r>
+        <w:t>Управляющий выбирает компанию по доставке из списка</w:t>
+      </w:r>
+      <w:r>
+        <w:t xml:space="preserve"> компаний по доставке</w:t>
+      </w:r>
+      <w:r>
+        <w:t>.</w:t>
+      </w:r>
+    </w:p>
+    <w:p>
+      <w:pPr>
+        <w:pStyle w:val="western"/>
+        <w:numPr>
+          <w:ilvl w:val="0"/>
+          <w:numId w:val="8"/>
+        </w:numPr>
+      </w:pPr>
+      <w:r>
+        <w:t>Система отображает информацию о выбранной компании по доставке.</w:t>
+      </w:r>
+    </w:p>
+    <w:p>
+      <w:pPr>
+        <w:pStyle w:val="western"/>
+        <w:numPr>
+          <w:ilvl w:val="0"/>
+          <w:numId w:val="8"/>
+        </w:numPr>
+      </w:pPr>
+      <w:r>
+        <w:t>Управляющий запрашивает сохранение.</w:t>
+      </w:r>
+    </w:p>
+    <w:p>
+      <w:pPr>
+        <w:pStyle w:val="western"/>
+        <w:numPr>
+          <w:ilvl w:val="0"/>
+          <w:numId w:val="8"/>
+        </w:numPr>
+      </w:pPr>
+      <w:r>
+        <w:t xml:space="preserve">Система сохраняет </w:t>
+      </w:r>
+      <w:r>
+        <w:t>выбранную компанию по доставке с выбранным заказом</w:t>
+      </w:r>
+      <w:r>
+        <w:t>.</w:t>
+      </w:r>
+    </w:p>
+    <w:p>
+      <w:pPr>
+        <w:pStyle w:val="western"/>
+      </w:pPr>
+      <w:r>
+        <w:rPr>
+          <w:b/>
+          <w:bCs/>
+        </w:rPr>
+        <w:t>Альтернативные потоки</w:t>
+      </w:r>
+    </w:p>
+    <w:p>
+      <w:pPr>
+        <w:pStyle w:val="western"/>
+      </w:pPr>
+      <w:r>
+        <w:rPr>
+          <w:b/>
+          <w:bCs/>
+          <w:i/>
+          <w:iCs/>
+        </w:rPr>
+        <w:t>База данных недоступна</w:t>
+      </w:r>
+    </w:p>
+    <w:p>
+      <w:pPr>
+        <w:pStyle w:val="western"/>
+      </w:pPr>
+      <w:r>
+        <w:t>Если окажется, что база данных недоступна, то система выдает сообщение об ошибке. После подтверждения этого сообщения вариант использования завершается.</w:t>
+      </w:r>
+    </w:p>
+    <w:p>
+      <w:pPr>
+        <w:pStyle w:val="western"/>
+      </w:pPr>
+      <w:r>
+        <w:rPr>
+          <w:b/>
+          <w:bCs/>
+          <w:i/>
+          <w:iCs/>
+        </w:rPr>
+        <w:t>Управляющий доставкой отказался от назначения компании по доставке</w:t>
+      </w:r>
+    </w:p>
+    <w:p>
+      <w:pPr>
+        <w:pStyle w:val="western"/>
+      </w:pPr>
+      <w:r>
+        <w:t>Если управляющий отказался от назначения компании по доставке, то вариант использования завершается.</w:t>
+      </w:r>
+    </w:p>
+    <w:p>
+      <w:pPr>
+        <w:pStyle w:val="western"/>
+      </w:pPr>
+      <w:r>
+        <w:rPr>
+          <w:b/>
+          <w:bCs/>
+          <w:i/>
+          <w:iCs/>
+        </w:rPr>
+        <w:t>Отсутствуют заказы, для которых необходимо назначение компании по доставке</w:t>
+      </w:r>
+    </w:p>
+    <w:p>
+      <w:pPr>
+        <w:pStyle w:val="western"/>
+      </w:pPr>
+      <w:r>
+        <w:t>Если заказы, для которых необходимо назначение компании по доставке, отсутствуют, то вариант использования завершается</w:t>
+      </w:r>
+      <w:r>
+        <w:t>.</w:t>
+      </w:r>
+    </w:p>
+    <w:p>
+      <w:pPr>
+        <w:pStyle w:val="western"/>
+      </w:pPr>
+      <w:r>
+        <w:rPr>
+          <w:b/>
+          <w:bCs/>
+          <w:i/>
+          <w:iCs/>
+        </w:rPr>
+        <w:t>Отсутствуют компании по доставке</w:t>
+      </w:r>
+    </w:p>
+    <w:p>
+      <w:pPr>
+        <w:pStyle w:val="western"/>
+        <w:numPr>
+          <w:ilvl w:val="0"/>
+          <w:numId w:val="9"/>
+        </w:numPr>
+      </w:pPr>
+      <w:r>
+        <w:t xml:space="preserve">Система выдает управляющему доставкой предупреждение о том, что компаний по доставке не существует и запрашивает дальнейшее действие (перейти в создание </w:t>
+      </w:r>
+      <w:r>
+        <w:t>компании по доставке</w:t>
+      </w:r>
+      <w:r>
+        <w:t>).</w:t>
+      </w:r>
+    </w:p>
+    <w:p>
+      <w:pPr>
+        <w:pStyle w:val="western"/>
+        <w:numPr>
+          <w:ilvl w:val="0"/>
+          <w:numId w:val="9"/>
+        </w:numPr>
+      </w:pPr>
+      <w:r>
+        <w:lastRenderedPageBreak/>
+        <w:t xml:space="preserve">Управляющий выбирает дальнейшее действие. Если он откажется, то вариант использования завершается, иначе переходит в вариант использования </w:t>
+      </w:r>
+      <w:r>
+        <w:t>Edit Delivery Company List</w:t>
+      </w:r>
+      <w:r>
+        <w:t>.</w:t>
+      </w:r>
+    </w:p>
+    <w:p>
+      <w:pPr>
+        <w:pStyle w:val="western"/>
+      </w:pPr>
+      <w:r>
+        <w:rPr>
+          <w:b/>
+          <w:bCs/>
+        </w:rPr>
+        <w:t>Предусловия</w:t>
+      </w:r>
+    </w:p>
+    <w:p>
+      <w:pPr>
+        <w:pStyle w:val="western"/>
+      </w:pPr>
+      <w:r>
+        <w:t>Управляющий доставкой авторизован в системе.</w:t>
+      </w:r>
+    </w:p>
+    <w:p>
+      <w:pPr>
+        <w:pStyle w:val="western"/>
+      </w:pPr>
+      <w:r>
+        <w:rPr>
+          <w:b/>
+          <w:bCs/>
+        </w:rPr>
+        <w:t>Постусловия</w:t>
+      </w:r>
+    </w:p>
+    <w:p>
+      <w:pPr>
+        <w:pStyle w:val="western"/>
+        <w:spacing w:before="60" w:beforeAutospacing="0" w:after="60" w:afterAutospacing="0"/>
+        <w:jc w:val="left"/>
+      </w:pPr>
+      <w:r>
+        <w:t>Заказу н</w:t>
+      </w:r>
+      <w:r>
+        <w:t>азначена компания по</w:t>
+      </w:r>
+      <w:r>
+        <w:t xml:space="preserve"> доставке</w:t>
+      </w:r>
+      <w:r>
+        <w:t>.</w:t>
+      </w:r>
+    </w:p>
+    <w:p>
+      <w:pPr>
+        <w:spacing w:line="259" w:lineRule="auto"/>
+        <w:rPr>
+          <w:rFonts w:ascii="Times New Roman" w:eastAsia="Times New Roman" w:hAnsi="Times New Roman" w:cs="Times New Roman"/>
+          <w:color w:val="000000"/>
+          <w:sz w:val="28"/>
+          <w:szCs w:val="28"/>
+          <w:lang w:eastAsia="ru-RU"/>
+        </w:rPr>
+      </w:pPr>
     </w:p>
     <w:sectPr>
       <w:pgSz w:w="11906" w:h="16838"/>
@@ -4479,7 +5014,7 @@
 </file>
 
 <file path=word/numbering.xml><?xml version="1.0" encoding="utf-8"?>
-<w:numbering xmlns:wpc="http://schemas.microsoft.com/office/word/2010/wordprocessingCanvas" xmlns:mc="http://schemas.openxmlformats.org/markup-compatibility/2006" xmlns:o="urn:schemas-microsoft-com:office:office" xmlns:r="http://schemas.openxmlformats.org/officeDocument/2006/relationships" xmlns:m="http://schemas.openxmlformats.org/officeDocument/2006/math" xmlns:v="urn:schemas-microsoft-com:vml" xmlns:wp14="http://schemas.microsoft.com/office/word/2010/wordprocessingDrawing" xmlns:wp="http://schemas.openxmlformats.org/drawingml/2006/wordprocessingDrawing" xmlns:w10="urn:schemas-microsoft-com:office:word" xmlns:w="http://schemas.openxmlformats.org/wordprocessingml/2006/main" xmlns:w14="http://schemas.microsoft.com/office/word/2010/wordml" xmlns:w15="http://schemas.microsoft.com/office/word/2012/wordml" xmlns:wpg="http://schemas.microsoft.com/office/word/2010/wordprocessingGroup" xmlns:wpi="http://schemas.microsoft.com/office/word/2010/wordprocessingInk" xmlns:wne="http://schemas.microsoft.com/office/word/2006/wordml" xmlns:wps="http://schemas.microsoft.com/office/word/2010/wordprocessingShape" mc:Ignorable="w14 w15 wp14">
+<w:numbering xmlns:wpc="http://schemas.microsoft.com/office/word/2010/wordprocessingCanvas" xmlns:cx="http://schemas.microsoft.com/office/drawing/2014/chartex" xmlns:cx1="http://schemas.microsoft.com/office/drawing/2015/9/8/chartex" xmlns:cx2="http://schemas.microsoft.com/office/drawing/2015/10/21/chartex" xmlns:cx3="http://schemas.microsoft.com/office/drawing/2016/5/9/chartex" xmlns:cx4="http://schemas.microsoft.com/office/drawing/2016/5/10/chartex" xmlns:cx5="http://schemas.microsoft.com/office/drawing/2016/5/11/chartex" xmlns:cx6="http://schemas.microsoft.com/office/drawing/2016/5/12/chartex" xmlns:cx7="http://schemas.microsoft.com/office/drawing/2016/5/13/chartex" xmlns:cx8="http://schemas.microsoft.com/office/drawing/2016/5/14/chartex" xmlns:mc="http://schemas.openxmlformats.org/markup-compatibility/2006" xmlns:aink="http://schemas.microsoft.com/office/drawing/2016/ink" xmlns:am3d="http://schemas.microsoft.com/office/drawing/2017/model3d" xmlns:o="urn:schemas-microsoft-com:office:office" xmlns:r="http://schemas.openxmlformats.org/officeDocument/2006/relationships" xmlns:m="http://schemas.openxmlformats.org/officeDocument/2006/math" xmlns:v="urn:schemas-microsoft-com:vml" xmlns:wp14="http://schemas.microsoft.com/office/word/2010/wordprocessingDrawing" xmlns:wp="http://schemas.openxmlformats.org/drawingml/2006/wordprocessingDrawing" xmlns:w10="urn:schemas-microsoft-com:office:word" xmlns:w="http://schemas.openxmlformats.org/wordprocessingml/2006/main" xmlns:w14="http://schemas.microsoft.com/office/word/2010/wordml" xmlns:w15="http://schemas.microsoft.com/office/word/2012/wordml" xmlns:w16cex="http://schemas.microsoft.com/office/word/2018/wordml/cex" xmlns:w16cid="http://schemas.microsoft.com/office/word/2016/wordml/cid" xmlns:w16="http://schemas.microsoft.com/office/word/2018/wordml" xmlns:w16sdtdh="http://schemas.microsoft.com/office/word/2020/wordml/sdtdatahash" xmlns:w16se="http://schemas.microsoft.com/office/word/2015/wordml/symex" xmlns:wpg="http://schemas.microsoft.com/office/word/2010/wordprocessingGroup" xmlns:wpi="http://schemas.microsoft.com/office/word/2010/wordprocessingInk" xmlns:wne="http://schemas.microsoft.com/office/word/2006/wordml" xmlns:wps="http://schemas.microsoft.com/office/word/2010/wordprocessingShape" mc:Ignorable="w14 w15 w16se w16cid w16 w16cex w16sdtdh wp14">
   <w:abstractNum w:abstractNumId="0" w15:restartNumberingAfterBreak="0">
     <w:nsid w:val="0E4E02FF"/>
     <w:multiLevelType w:val="hybridMultilevel"/>
@@ -4772,6 +5307,92 @@
     </w:lvl>
   </w:abstractNum>
   <w:abstractNum w:abstractNumId="3" w15:restartNumberingAfterBreak="0">
+    <w:nsid w:val="4931108C"/>
+    <w:multiLevelType w:val="hybridMultilevel"/>
+    <w:tmpl w:val="18ACC90A"/>
+    <w:lvl w:ilvl="0" w:tplc="0419000F">
+      <w:start w:val="1"/>
+      <w:numFmt w:val="decimal"/>
+      <w:lvlText w:val="%1."/>
+      <w:lvlJc w:val="left"/>
+      <w:pPr>
+        <w:ind w:left="720" w:hanging="360"/>
+      </w:pPr>
+    </w:lvl>
+    <w:lvl w:ilvl="1" w:tplc="04190019" w:tentative="1">
+      <w:start w:val="1"/>
+      <w:numFmt w:val="lowerLetter"/>
+      <w:lvlText w:val="%2."/>
+      <w:lvlJc w:val="left"/>
+      <w:pPr>
+        <w:ind w:left="1440" w:hanging="360"/>
+      </w:pPr>
+    </w:lvl>
+    <w:lvl w:ilvl="2" w:tplc="0419001B" w:tentative="1">
+      <w:start w:val="1"/>
+      <w:numFmt w:val="lowerRoman"/>
+      <w:lvlText w:val="%3."/>
+      <w:lvlJc w:val="right"/>
+      <w:pPr>
+        <w:ind w:left="2160" w:hanging="180"/>
+      </w:pPr>
+    </w:lvl>
+    <w:lvl w:ilvl="3" w:tplc="0419000F" w:tentative="1">
+      <w:start w:val="1"/>
+      <w:numFmt w:val="decimal"/>
+      <w:lvlText w:val="%4."/>
+      <w:lvlJc w:val="left"/>
+      <w:pPr>
+        <w:ind w:left="2880" w:hanging="360"/>
+      </w:pPr>
+    </w:lvl>
+    <w:lvl w:ilvl="4" w:tplc="04190019" w:tentative="1">
+      <w:start w:val="1"/>
+      <w:numFmt w:val="lowerLetter"/>
+      <w:lvlText w:val="%5."/>
+      <w:lvlJc w:val="left"/>
+      <w:pPr>
+        <w:ind w:left="3600" w:hanging="360"/>
+      </w:pPr>
+    </w:lvl>
+    <w:lvl w:ilvl="5" w:tplc="0419001B" w:tentative="1">
+      <w:start w:val="1"/>
+      <w:numFmt w:val="lowerRoman"/>
+      <w:lvlText w:val="%6."/>
+      <w:lvlJc w:val="right"/>
+      <w:pPr>
+        <w:ind w:left="4320" w:hanging="180"/>
+      </w:pPr>
+    </w:lvl>
+    <w:lvl w:ilvl="6" w:tplc="0419000F" w:tentative="1">
+      <w:start w:val="1"/>
+      <w:numFmt w:val="decimal"/>
+      <w:lvlText w:val="%7."/>
+      <w:lvlJc w:val="left"/>
+      <w:pPr>
+        <w:ind w:left="5040" w:hanging="360"/>
+      </w:pPr>
+    </w:lvl>
+    <w:lvl w:ilvl="7" w:tplc="04190019" w:tentative="1">
+      <w:start w:val="1"/>
+      <w:numFmt w:val="lowerLetter"/>
+      <w:lvlText w:val="%8."/>
+      <w:lvlJc w:val="left"/>
+      <w:pPr>
+        <w:ind w:left="5760" w:hanging="360"/>
+      </w:pPr>
+    </w:lvl>
+    <w:lvl w:ilvl="8" w:tplc="0419001B" w:tentative="1">
+      <w:start w:val="1"/>
+      <w:numFmt w:val="lowerRoman"/>
+      <w:lvlText w:val="%9."/>
+      <w:lvlJc w:val="right"/>
+      <w:pPr>
+        <w:ind w:left="6480" w:hanging="180"/>
+      </w:pPr>
+    </w:lvl>
+  </w:abstractNum>
+  <w:abstractNum w:abstractNumId="4" w15:restartNumberingAfterBreak="0">
     <w:nsid w:val="4B3A2F65"/>
     <w:multiLevelType w:val="hybridMultilevel"/>
     <w:tmpl w:val="61A2F1E2"/>
@@ -4860,7 +5481,7 @@
       </w:pPr>
     </w:lvl>
   </w:abstractNum>
-  <w:abstractNum w:abstractNumId="4" w15:restartNumberingAfterBreak="0">
+  <w:abstractNum w:abstractNumId="5" w15:restartNumberingAfterBreak="0">
     <w:nsid w:val="54E80A9A"/>
     <w:multiLevelType w:val="hybridMultilevel"/>
     <w:tmpl w:val="F0BE63C4"/>
@@ -4949,7 +5570,7 @@
       </w:pPr>
     </w:lvl>
   </w:abstractNum>
-  <w:abstractNum w:abstractNumId="5" w15:restartNumberingAfterBreak="0">
+  <w:abstractNum w:abstractNumId="6" w15:restartNumberingAfterBreak="0">
     <w:nsid w:val="554D2D26"/>
     <w:multiLevelType w:val="hybridMultilevel"/>
     <w:tmpl w:val="F0BE63C4"/>
@@ -5038,7 +5659,93 @@
       </w:pPr>
     </w:lvl>
   </w:abstractNum>
-  <w:abstractNum w:abstractNumId="6" w15:restartNumberingAfterBreak="0">
+  <w:abstractNum w:abstractNumId="7" w15:restartNumberingAfterBreak="0">
+    <w:nsid w:val="6C9B5563"/>
+    <w:multiLevelType w:val="hybridMultilevel"/>
+    <w:tmpl w:val="D8EC6908"/>
+    <w:lvl w:ilvl="0" w:tplc="0419000F">
+      <w:start w:val="1"/>
+      <w:numFmt w:val="decimal"/>
+      <w:lvlText w:val="%1."/>
+      <w:lvlJc w:val="left"/>
+      <w:pPr>
+        <w:ind w:left="720" w:hanging="360"/>
+      </w:pPr>
+    </w:lvl>
+    <w:lvl w:ilvl="1" w:tplc="04190019" w:tentative="1">
+      <w:start w:val="1"/>
+      <w:numFmt w:val="lowerLetter"/>
+      <w:lvlText w:val="%2."/>
+      <w:lvlJc w:val="left"/>
+      <w:pPr>
+        <w:ind w:left="1440" w:hanging="360"/>
+      </w:pPr>
+    </w:lvl>
+    <w:lvl w:ilvl="2" w:tplc="0419001B" w:tentative="1">
+      <w:start w:val="1"/>
+      <w:numFmt w:val="lowerRoman"/>
+      <w:lvlText w:val="%3."/>
+      <w:lvlJc w:val="right"/>
+      <w:pPr>
+        <w:ind w:left="2160" w:hanging="180"/>
+      </w:pPr>
+    </w:lvl>
+    <w:lvl w:ilvl="3" w:tplc="0419000F" w:tentative="1">
+      <w:start w:val="1"/>
+      <w:numFmt w:val="decimal"/>
+      <w:lvlText w:val="%4."/>
+      <w:lvlJc w:val="left"/>
+      <w:pPr>
+        <w:ind w:left="2880" w:hanging="360"/>
+      </w:pPr>
+    </w:lvl>
+    <w:lvl w:ilvl="4" w:tplc="04190019" w:tentative="1">
+      <w:start w:val="1"/>
+      <w:numFmt w:val="lowerLetter"/>
+      <w:lvlText w:val="%5."/>
+      <w:lvlJc w:val="left"/>
+      <w:pPr>
+        <w:ind w:left="3600" w:hanging="360"/>
+      </w:pPr>
+    </w:lvl>
+    <w:lvl w:ilvl="5" w:tplc="0419001B" w:tentative="1">
+      <w:start w:val="1"/>
+      <w:numFmt w:val="lowerRoman"/>
+      <w:lvlText w:val="%6."/>
+      <w:lvlJc w:val="right"/>
+      <w:pPr>
+        <w:ind w:left="4320" w:hanging="180"/>
+      </w:pPr>
+    </w:lvl>
+    <w:lvl w:ilvl="6" w:tplc="0419000F" w:tentative="1">
+      <w:start w:val="1"/>
+      <w:numFmt w:val="decimal"/>
+      <w:lvlText w:val="%7."/>
+      <w:lvlJc w:val="left"/>
+      <w:pPr>
+        <w:ind w:left="5040" w:hanging="360"/>
+      </w:pPr>
+    </w:lvl>
+    <w:lvl w:ilvl="7" w:tplc="04190019" w:tentative="1">
+      <w:start w:val="1"/>
+      <w:numFmt w:val="lowerLetter"/>
+      <w:lvlText w:val="%8."/>
+      <w:lvlJc w:val="left"/>
+      <w:pPr>
+        <w:ind w:left="5760" w:hanging="360"/>
+      </w:pPr>
+    </w:lvl>
+    <w:lvl w:ilvl="8" w:tplc="0419001B" w:tentative="1">
+      <w:start w:val="1"/>
+      <w:numFmt w:val="lowerRoman"/>
+      <w:lvlText w:val="%9."/>
+      <w:lvlJc w:val="right"/>
+      <w:pPr>
+        <w:ind w:left="6480" w:hanging="180"/>
+      </w:pPr>
+    </w:lvl>
+  </w:abstractNum>
+  <w:abstractNum w:abstractNumId="8" w15:restartNumberingAfterBreak="0">
     <w:nsid w:val="7B73511D"/>
     <w:multiLevelType w:val="hybridMultilevel"/>
     <w:tmpl w:val="58B80030"/>
@@ -5128,13 +5835,13 @@
     </w:lvl>
   </w:abstractNum>
   <w:num w:numId="1">
-    <w:abstractNumId w:val="6"/>
+    <w:abstractNumId w:val="8"/>
   </w:num>
   <w:num w:numId="2">
-    <w:abstractNumId w:val="4"/>
+    <w:abstractNumId w:val="5"/>
   </w:num>
   <w:num w:numId="3">
-    <w:abstractNumId w:val="5"/>
+    <w:abstractNumId w:val="6"/>
   </w:num>
   <w:num w:numId="4">
     <w:abstractNumId w:val="2"/>
@@ -5143,16 +5850,22 @@
     <w:abstractNumId w:val="0"/>
   </w:num>
   <w:num w:numId="6">
-    <w:abstractNumId w:val="3"/>
+    <w:abstractNumId w:val="4"/>
   </w:num>
   <w:num w:numId="7">
     <w:abstractNumId w:val="1"/>
+  </w:num>
+  <w:num w:numId="8">
+    <w:abstractNumId w:val="7"/>
+  </w:num>
+  <w:num w:numId="9">
+    <w:abstractNumId w:val="3"/>
   </w:num>
 </w:numbering>
 </file>
 
 <file path=word/styles.xml><?xml version="1.0" encoding="utf-8"?>
-<w:styles xmlns:mc="http://schemas.openxmlformats.org/markup-compatibility/2006" xmlns:r="http://schemas.openxmlformats.org/officeDocument/2006/relationships" xmlns:w="http://schemas.openxmlformats.org/wordprocessingml/2006/main" xmlns:w14="http://schemas.microsoft.com/office/word/2010/wordml" xmlns:w15="http://schemas.microsoft.com/office/word/2012/wordml" mc:Ignorable="w14 w15">
+<w:styles xmlns:mc="http://schemas.openxmlformats.org/markup-compatibility/2006" xmlns:r="http://schemas.openxmlformats.org/officeDocument/2006/relationships" xmlns:w="http://schemas.openxmlformats.org/wordprocessingml/2006/main" xmlns:w14="http://schemas.microsoft.com/office/word/2010/wordml" xmlns:w15="http://schemas.microsoft.com/office/word/2012/wordml" xmlns:w16cex="http://schemas.microsoft.com/office/word/2018/wordml/cex" xmlns:w16cid="http://schemas.microsoft.com/office/word/2016/wordml/cid" xmlns:w16="http://schemas.microsoft.com/office/word/2018/wordml" xmlns:w16sdtdh="http://schemas.microsoft.com/office/word/2020/wordml/sdtdatahash" xmlns:w16se="http://schemas.microsoft.com/office/word/2015/wordml/symex" mc:Ignorable="w14 w15 w16se w16cid w16 w16cex w16sdtdh">
   <w:docDefaults>
     <w:rPrDefault>
       <w:rPr>
@@ -5168,7 +5881,7 @@
       </w:pPr>
     </w:pPrDefault>
   </w:docDefaults>
-  <w:latentStyles w:defLockedState="0" w:defUIPriority="99" w:defSemiHidden="0" w:defUnhideWhenUsed="0" w:defQFormat="0" w:count="371">
+  <w:latentStyles w:defLockedState="0" w:defUIPriority="99" w:defSemiHidden="0" w:defUnhideWhenUsed="0" w:defQFormat="0" w:count="376">
     <w:lsdException w:name="Normal" w:uiPriority="0" w:qFormat="1"/>
     <w:lsdException w:name="heading 1" w:uiPriority="9" w:qFormat="1"/>
     <w:lsdException w:name="heading 2" w:semiHidden="1" w:uiPriority="9" w:unhideWhenUsed="1" w:qFormat="1"/>
@@ -5540,6 +6253,11 @@
     <w:lsdException w:name="List Table 5 Dark Accent 6" w:uiPriority="50"/>
     <w:lsdException w:name="List Table 6 Colorful Accent 6" w:uiPriority="51"/>
     <w:lsdException w:name="List Table 7 Colorful Accent 6" w:uiPriority="52"/>
+    <w:lsdException w:name="Mention" w:semiHidden="1" w:unhideWhenUsed="1"/>
+    <w:lsdException w:name="Smart Hyperlink" w:semiHidden="1" w:unhideWhenUsed="1"/>
+    <w:lsdException w:name="Hashtag" w:semiHidden="1" w:unhideWhenUsed="1"/>
+    <w:lsdException w:name="Unresolved Mention" w:semiHidden="1" w:unhideWhenUsed="1"/>
+    <w:lsdException w:name="Smart Link" w:semiHidden="1" w:unhideWhenUsed="1"/>
   </w:latentStyles>
   <w:style w:type="paragraph" w:default="1" w:styleId="a">
     <w:name w:val="Normal"/>

</xml_diff>